<commit_message>
Getting ready to finish the doc.
</commit_message>
<xml_diff>
--- a/documents/final/modelling_report.docx
+++ b/documents/final/modelling_report.docx
@@ -216,45 +216,14 @@
           <w:numId w:val="2"/>
         </w:numPr>
       </w:pPr>
-      <w:proofErr w:type="spellStart"/>
-      <w:r>
-        <w:t>TileConnection</w:t>
-      </w:r>
-      <w:proofErr w:type="spellEnd"/>
-      <w:r>
-        <w:t>(</w:t>
-      </w:r>
-      <w:proofErr w:type="spellStart"/>
-      <w:proofErr w:type="gramStart"/>
+      <w:r>
+        <w:t>TileConnection(</w:t>
+      </w:r>
       <w:r>
         <w:t>t,</w:t>
       </w:r>
       <w:r>
-        <w:t>x</w:t>
-      </w:r>
-      <w:proofErr w:type="gramEnd"/>
-      <w:r>
-        <w:t>,y</w:t>
-      </w:r>
-      <w:proofErr w:type="spellEnd"/>
-      <w:r>
-        <w:t xml:space="preserve">): says that edge point x is connected to edge point y, on tile t. There are 7 possible target points for every individual entry point. E.g., in the figure to the top right for tile T1, we could have </w:t>
-      </w:r>
-      <w:proofErr w:type="spellStart"/>
-      <w:r>
-        <w:t>edge_connected</w:t>
-      </w:r>
-      <w:proofErr w:type="spellEnd"/>
-      <w:r>
-        <w:t>(</w:t>
-      </w:r>
-      <w:proofErr w:type="gramStart"/>
-      <w:r>
-        <w:t>H,C</w:t>
-      </w:r>
-      <w:proofErr w:type="gramEnd"/>
-      <w:r>
-        <w:t>,T1) – this is shown with the red line</w:t>
+        <w:t>x,y): says that edge point x is connected to edge point y, on tile t. There are 7 possible target points for every individual entry point. E.g., in the figure to the top right for tile T1, we could have edge_connected(H,C,T1) – this is shown with the red line</w:t>
       </w:r>
     </w:p>
     <w:p>
@@ -265,21 +234,8 @@
           <w:numId w:val="2"/>
         </w:numPr>
       </w:pPr>
-      <w:proofErr w:type="gramStart"/>
-      <w:r>
-        <w:t>configuration(</w:t>
-      </w:r>
-      <w:proofErr w:type="gramEnd"/>
-      <w:r>
-        <w:t xml:space="preserve">t, o): tile t is oriented in direction o. The orientation can be NSEW, and we will assume that </w:t>
-      </w:r>
-      <w:proofErr w:type="gramStart"/>
-      <w:r>
-        <w:t>A,B</w:t>
-      </w:r>
-      <w:proofErr w:type="gramEnd"/>
-      <w:r>
-        <w:t xml:space="preserve"> endpoints are on the N side (again, see the figure above)</w:t>
+      <w:r>
+        <w:t>configuration(t, o): tile t is oriented in direction o. The orientation can be NSEW, and we will assume that A,B endpoints are on the N side (again, see the figure above)</w:t>
       </w:r>
     </w:p>
     <w:p>
@@ -290,13 +246,8 @@
           <w:numId w:val="2"/>
         </w:numPr>
       </w:pPr>
-      <w:proofErr w:type="gramStart"/>
-      <w:r>
-        <w:t>location(</w:t>
-      </w:r>
-      <w:proofErr w:type="gramEnd"/>
-      <w:r>
-        <w:t>t, loc): tile t is at location loc. The location is where on the board that things exist.</w:t>
+      <w:r>
+        <w:t>location(t, loc): tile t is at location loc. The location is where on the board that things exist.</w:t>
       </w:r>
     </w:p>
     <w:p>
@@ -307,13 +258,8 @@
           <w:numId w:val="2"/>
         </w:numPr>
       </w:pPr>
-      <w:proofErr w:type="gramStart"/>
-      <w:r>
-        <w:t>at(</w:t>
-      </w:r>
-      <w:proofErr w:type="gramEnd"/>
-      <w:r>
-        <w:t>p, t, ep): piece p is on tile t, at the edge point ep (e.g., A, B, …).</w:t>
+      <w:r>
+        <w:t>at(p, t, ep): piece p is on tile t, at the edge point ep (e.g., A, B, …).</w:t>
       </w:r>
     </w:p>
     <w:p>
@@ -324,21 +270,8 @@
           <w:numId w:val="2"/>
         </w:numPr>
       </w:pPr>
-      <w:proofErr w:type="spellStart"/>
-      <w:r>
-        <w:t>can_</w:t>
-      </w:r>
-      <w:proofErr w:type="gramStart"/>
-      <w:r>
-        <w:t>reach</w:t>
-      </w:r>
-      <w:proofErr w:type="spellEnd"/>
-      <w:r>
-        <w:t>(</w:t>
-      </w:r>
-      <w:proofErr w:type="gramEnd"/>
-      <w:r>
-        <w:t>p, t, ep): given the path in front of it, piece p can reach tile t’s endpoint ep</w:t>
+      <w:r>
+        <w:t>can_reach(p, t, ep): given the path in front of it, piece p can reach tile t’s endpoint ep</w:t>
       </w:r>
     </w:p>
     <w:p>
@@ -349,13 +282,8 @@
           <w:numId w:val="2"/>
         </w:numPr>
       </w:pPr>
-      <w:proofErr w:type="gramStart"/>
-      <w:r>
-        <w:t>connected(</w:t>
-      </w:r>
-      <w:proofErr w:type="gramEnd"/>
-      <w:r>
-        <w:t>t1, ep1, t2, ep2): there is a direct connection between tile t1’s edge point ep1 and tile t2’s edge point ep2</w:t>
+      <w:r>
+        <w:t>connected(t1, ep1, t2, ep2): there is a direct connection between tile t1’s edge point ep1 and tile t2’s edge point ep2</w:t>
       </w:r>
     </w:p>
     <w:p>
@@ -426,15 +354,7 @@
       </w:r>
       <w:r>
         <w:br/>
-        <w:t xml:space="preserve"> ¬ (</w:t>
-      </w:r>
-      <w:proofErr w:type="gramStart"/>
-      <w:r>
-        <w:t>location(</w:t>
-      </w:r>
-      <w:proofErr w:type="gramEnd"/>
-      <w:r>
-        <w:t>t, loc1) /\ location(t, loc2))</w:t>
+        <w:t xml:space="preserve"> ¬ (location(t, loc1) /\ location(t, loc2))</w:t>
       </w:r>
     </w:p>
     <w:p>
@@ -450,15 +370,7 @@
       </w:r>
       <w:r>
         <w:br/>
-        <w:t xml:space="preserve"> ¬ </w:t>
-      </w:r>
-      <w:proofErr w:type="gramStart"/>
-      <w:r>
-        <w:t>location(</w:t>
-      </w:r>
-      <w:proofErr w:type="gramEnd"/>
-      <w:r>
-        <w:t>t1, loc) \/ ¬ location(t2, loc)</w:t>
+        <w:t xml:space="preserve"> ¬ location(t1, loc) \/ ¬ location(t2, loc)</w:t>
       </w:r>
     </w:p>
     <w:p>
@@ -474,47 +386,10 @@
       </w:r>
       <w:r>
         <w:br/>
-        <w:t>(</w:t>
-      </w:r>
-      <w:proofErr w:type="spellStart"/>
-      <w:r>
-        <w:t>edge_connected</w:t>
-      </w:r>
-      <w:proofErr w:type="spellEnd"/>
-      <w:r>
-        <w:t>(</w:t>
-      </w:r>
-      <w:proofErr w:type="spellStart"/>
-      <w:proofErr w:type="gramStart"/>
-      <w:r>
-        <w:t>x,y</w:t>
-      </w:r>
-      <w:proofErr w:type="gramEnd"/>
-      <w:r>
-        <w:t>,t</w:t>
-      </w:r>
-      <w:proofErr w:type="spellEnd"/>
-      <w:r>
-        <w:t xml:space="preserve">) /\ </w:t>
-      </w:r>
-      <w:proofErr w:type="spellStart"/>
-      <w:r>
-        <w:t>can_reach</w:t>
-      </w:r>
-      <w:proofErr w:type="spellEnd"/>
-      <w:r>
-        <w:t xml:space="preserve">(p, t, x)) </w:t>
-      </w:r>
-      <w:r>
-        <w:t xml:space="preserve"> </w:t>
-      </w:r>
-      <w:proofErr w:type="spellStart"/>
-      <w:r>
-        <w:t>can_reach</w:t>
-      </w:r>
-      <w:proofErr w:type="spellEnd"/>
-      <w:r>
-        <w:t>(p, t, y)</w:t>
+        <w:t xml:space="preserve">(edge_connected(x,y,t) /\ can_reach(p, t, x)) </w:t>
+      </w:r>
+      <w:r>
+        <w:t> can_reach(p, t, y)</w:t>
       </w:r>
     </w:p>
     <w:p>
@@ -526,31 +401,7 @@
         </w:numPr>
       </w:pPr>
       <w:r>
-        <w:t xml:space="preserve">I am not yet sure how to force </w:t>
-      </w:r>
-      <w:proofErr w:type="spellStart"/>
-      <w:r>
-        <w:t>can_</w:t>
-      </w:r>
-      <w:proofErr w:type="gramStart"/>
-      <w:r>
-        <w:t>reach</w:t>
-      </w:r>
-      <w:proofErr w:type="spellEnd"/>
-      <w:r>
-        <w:t>(</w:t>
-      </w:r>
-      <w:proofErr w:type="gramEnd"/>
-      <w:r>
-        <w:t xml:space="preserve">p, t, y) to be false, when there is no way to actually reach it. </w:t>
-      </w:r>
-      <w:proofErr w:type="spellStart"/>
-      <w:r>
-        <w:t>Halp</w:t>
-      </w:r>
-      <w:proofErr w:type="spellEnd"/>
-      <w:r>
-        <w:t>!!!</w:t>
+        <w:t>I am not yet sure how to force can_reach(p, t, y) to be false, when there is no way to actually reach it. Halp!!!</w:t>
       </w:r>
     </w:p>
     <w:p>
@@ -562,28 +413,7 @@
         </w:numPr>
       </w:pPr>
       <w:r>
-        <w:t xml:space="preserve">If there is a connection in a tile, then the edge points are connected: </w:t>
-      </w:r>
-      <w:proofErr w:type="spellStart"/>
-      <w:r>
-        <w:t>edge_connected</w:t>
-      </w:r>
-      <w:proofErr w:type="spellEnd"/>
-      <w:r>
-        <w:t>(</w:t>
-      </w:r>
-      <w:proofErr w:type="spellStart"/>
-      <w:proofErr w:type="gramStart"/>
-      <w:r>
-        <w:t>x,y</w:t>
-      </w:r>
-      <w:proofErr w:type="gramEnd"/>
-      <w:r>
-        <w:t>,t</w:t>
-      </w:r>
-      <w:proofErr w:type="spellEnd"/>
-      <w:r>
-        <w:t xml:space="preserve">) </w:t>
+        <w:t xml:space="preserve">If there is a connection in a tile, then the edge points are connected: edge_connected(x,y,t) </w:t>
       </w:r>
       <w:r>
         <w:t> connected(t, x, t, y)</w:t>
@@ -605,15 +435,7 @@
         <w:t xml:space="preserve">“right/top of loc1” /\ “left/top of loc2” </w:t>
       </w:r>
       <w:r>
-        <w:t xml:space="preserve"> </w:t>
-      </w:r>
-      <w:proofErr w:type="gramStart"/>
-      <w:r>
-        <w:t>connected(</w:t>
-      </w:r>
-      <w:proofErr w:type="gramEnd"/>
-      <w:r>
-        <w:t>t1, “right/top”, t2, “left/top”)</w:t>
+        <w:t> connected(t1, “right/top”, t2, “left/top”)</w:t>
       </w:r>
     </w:p>
     <w:p>
@@ -625,15 +447,7 @@
         </w:numPr>
       </w:pPr>
       <w:r>
-        <w:t xml:space="preserve">“right/top of loc1” needs to be a logical formula that captures the edge point of the tile that is located at </w:t>
-      </w:r>
-      <w:proofErr w:type="gramStart"/>
-      <w:r>
-        <w:t>loc1, and</w:t>
-      </w:r>
-      <w:proofErr w:type="gramEnd"/>
-      <w:r>
-        <w:t xml:space="preserve"> needs to take the orientation into account. Not yet sure how to best do this.</w:t>
+        <w:t>“right/top of loc1” needs to be a logical formula that captures the edge point of the tile that is located at loc1, and needs to take the orientation into account. Not yet sure how to best do this.</w:t>
       </w:r>
     </w:p>
     <w:p>
@@ -654,51 +468,21 @@
     </w:p>
     <w:p>
       <w:pPr>
+        <w:pStyle w:val="Heading2"/>
+      </w:pPr>
+      <w:r>
+        <w:t>Fixing the Bug With More Tiles Than Locations</w:t>
+      </w:r>
+    </w:p>
+    <w:p>
+      <w:r>
+        <w:t xml:space="preserve">When I started adding more tile possibilities, I found that 5 tiles happened to be placed on only four locations (2x2 grid). This </w:t>
+      </w:r>
+      <w:r>
         <w:rPr>
           <w:i/>
           <w:iCs/>
         </w:rPr>
-      </w:pPr>
-      <w:r>
-        <w:rPr>
-          <w:i/>
-          <w:iCs/>
-        </w:rPr>
-        <w:t xml:space="preserve">List all the ways that you have </w:t>
-      </w:r>
-      <w:r>
-        <w:rPr>
-          <w:i/>
-          <w:iCs/>
-        </w:rPr>
-        <w:t>explored your model – not only the final version, but intermediate versions as well. See (C3) in the project description for ideas.</w:t>
-      </w:r>
-    </w:p>
-    <w:p>
-      <w:pPr>
-        <w:pStyle w:val="Heading2"/>
-      </w:pPr>
-      <w:r>
-        <w:t xml:space="preserve">Fixing the Bug </w:t>
-      </w:r>
-      <w:proofErr w:type="gramStart"/>
-      <w:r>
-        <w:t>With</w:t>
-      </w:r>
-      <w:proofErr w:type="gramEnd"/>
-      <w:r>
-        <w:t xml:space="preserve"> More Tiles Than Locations</w:t>
-      </w:r>
-    </w:p>
-    <w:p>
-      <w:r>
-        <w:t xml:space="preserve">When I started adding more tile possibilities, I found that 5 tiles happened to be placed on only four locations (2x2 grid). This </w:t>
-      </w:r>
-      <w:r>
-        <w:rPr>
-          <w:i/>
-          <w:iCs/>
-        </w:rPr>
         <w:t xml:space="preserve">shouldn’t </w:t>
       </w:r>
       <w:r>
@@ -716,7 +500,6 @@
         <w:rPr>
           <w:noProof/>
         </w:rPr>
-        <w:lastRenderedPageBreak/>
         <w:drawing>
           <wp:inline distT="0" distB="0" distL="0" distR="0" wp14:anchorId="4261E0B4" wp14:editId="790A5C22">
             <wp:extent cx="3309257" cy="883176"/>
@@ -760,13 +543,9 @@
           <w:bottom w:val="single" w:sz="6" w:space="1" w:color="auto"/>
         </w:pBdr>
       </w:pPr>
-      <w:proofErr w:type="gramStart"/>
-      <w:r>
-        <w:t>So</w:t>
-      </w:r>
-      <w:proofErr w:type="gramEnd"/>
-      <w:r>
-        <w:t xml:space="preserve"> for every location, we have this constraint added that says “at most one tile can be there”. Originally, I thought this might have to be “exactly one”, but then decided that I want to allow for some locations to have no tile placed.</w:t>
+      <w:r>
+        <w:lastRenderedPageBreak/>
+        <w:t>So for every location, we have this constraint added that says “at most one tile can be there”. Originally, I thought this might have to be “exactly one”, but then decided that I want to allow for some locations to have no tile placed.</w:t>
       </w:r>
     </w:p>
     <w:p>
@@ -863,15 +642,7 @@
         </w:pBdr>
       </w:pPr>
       <w:r>
-        <w:t xml:space="preserve">Note that the 3 tiles in the setup are placed at 11, 12, and 21, and that we’re trying to have a location connection on the 22 </w:t>
-      </w:r>
-      <w:proofErr w:type="gramStart"/>
-      <w:r>
-        <w:t>location</w:t>
-      </w:r>
-      <w:proofErr w:type="gramEnd"/>
-      <w:r>
-        <w:t>. This happened to be solvable, because there was nothing forcing these propositions to be false when no tile was put down. The way I resolved this was to use the following constraints:</w:t>
+        <w:t>Note that the 3 tiles in the setup are placed at 11, 12, and 21, and that we’re trying to have a location connection on the 22 location. This happened to be solvable, because there was nothing forcing these propositions to be false when no tile was put down. The way I resolved this was to use the following constraints:</w:t>
       </w:r>
     </w:p>
     <w:p>
@@ -928,24 +699,7 @@
         </w:pBdr>
       </w:pPr>
       <w:r>
-        <w:lastRenderedPageBreak/>
-        <w:t xml:space="preserve">This was also the first time that I had to start using the And </w:t>
-      </w:r>
-      <w:proofErr w:type="spellStart"/>
-      <w:r>
-        <w:t>and</w:t>
-      </w:r>
-      <w:proofErr w:type="spellEnd"/>
-      <w:r>
-        <w:t xml:space="preserve"> </w:t>
-      </w:r>
-      <w:proofErr w:type="gramStart"/>
-      <w:r>
-        <w:t>Or</w:t>
-      </w:r>
-      <w:proofErr w:type="gramEnd"/>
-      <w:r>
-        <w:t xml:space="preserve"> functionality. After this constraint, the test case led to an unsolvable theory, just as I had hoped.</w:t>
+        <w:t>This was also the first time that I had to start using the And and Or functionality. After this constraint, the test case led to an unsolvable theory, just as I had hoped.</w:t>
       </w:r>
     </w:p>
     <w:p>
@@ -962,7 +716,60 @@
         </w:pBdr>
       </w:pPr>
     </w:p>
+    <w:p>
+      <w:pPr>
+        <w:pStyle w:val="Heading2"/>
+      </w:pPr>
+      <w:r>
+        <w:lastRenderedPageBreak/>
+        <w:t>Bug With Viz</w:t>
+      </w:r>
+    </w:p>
+    <w:p>
+      <w:r>
+        <w:t>Coming soon…</w:t>
+      </w:r>
+    </w:p>
     <w:p/>
+    <w:p>
+      <w:r>
+        <w:drawing>
+          <wp:inline distT="0" distB="0" distL="0" distR="0" wp14:anchorId="3C87F46A" wp14:editId="1DFB0C87">
+            <wp:extent cx="5943600" cy="4174490"/>
+            <wp:effectExtent l="0" t="0" r="0" b="0"/>
+            <wp:docPr id="2112459721" name="Picture 1" descr="A screenshot of a computer screen&#10;&#10;Description automatically generated"/>
+            <wp:cNvGraphicFramePr>
+              <a:graphicFrameLocks xmlns:a="http://schemas.openxmlformats.org/drawingml/2006/main" noChangeAspect="1"/>
+            </wp:cNvGraphicFramePr>
+            <a:graphic xmlns:a="http://schemas.openxmlformats.org/drawingml/2006/main">
+              <a:graphicData uri="http://schemas.openxmlformats.org/drawingml/2006/picture">
+                <pic:pic xmlns:pic="http://schemas.openxmlformats.org/drawingml/2006/picture">
+                  <pic:nvPicPr>
+                    <pic:cNvPr id="2112459721" name="Picture 1" descr="A screenshot of a computer screen&#10;&#10;Description automatically generated"/>
+                    <pic:cNvPicPr/>
+                  </pic:nvPicPr>
+                  <pic:blipFill>
+                    <a:blip r:embed="rId11"/>
+                    <a:stretch>
+                      <a:fillRect/>
+                    </a:stretch>
+                  </pic:blipFill>
+                  <pic:spPr>
+                    <a:xfrm>
+                      <a:off x="0" y="0"/>
+                      <a:ext cx="5943600" cy="4174490"/>
+                    </a:xfrm>
+                    <a:prstGeom prst="rect">
+                      <a:avLst/>
+                    </a:prstGeom>
+                  </pic:spPr>
+                </pic:pic>
+              </a:graphicData>
+            </a:graphic>
+          </wp:inline>
+        </w:drawing>
+      </w:r>
+    </w:p>
     <w:p>
       <w:pPr>
         <w:pStyle w:val="Heading1"/>
@@ -1037,49 +844,31 @@
         <w:rPr>
           <w:rFonts w:ascii="Cambria Math" w:hAnsi="Cambria Math" w:cs="Cambria Math"/>
         </w:rPr>
-        <w:t>∨</w:t>
+        <w:t xml:space="preserve">∨ </w:t>
+      </w:r>
+      <w:r>
+        <w:t>PS</w:t>
+      </w:r>
+      <w:r>
+        <w:t xml:space="preserve"> </w:t>
       </w:r>
       <w:r>
         <w:rPr>
           <w:rFonts w:ascii="Cambria Math" w:hAnsi="Cambria Math" w:cs="Cambria Math"/>
         </w:rPr>
+        <w:t xml:space="preserve">∨ </w:t>
+      </w:r>
+      <w:r>
+        <w:t>PE</w:t>
+      </w:r>
+      <w:r>
         <w:t xml:space="preserve"> </w:t>
       </w:r>
       <w:r>
-        <w:t>PS</w:t>
-      </w:r>
-      <w:r>
-        <w:t xml:space="preserve"> </w:t>
-      </w:r>
-      <w:r>
         <w:rPr>
           <w:rFonts w:ascii="Cambria Math" w:hAnsi="Cambria Math" w:cs="Cambria Math"/>
         </w:rPr>
-        <w:t>∨</w:t>
-      </w:r>
-      <w:r>
-        <w:rPr>
-          <w:rFonts w:ascii="Cambria Math" w:hAnsi="Cambria Math" w:cs="Cambria Math"/>
-        </w:rPr>
-        <w:t xml:space="preserve"> </w:t>
-      </w:r>
-      <w:r>
-        <w:t>PE</w:t>
-      </w:r>
-      <w:r>
-        <w:t xml:space="preserve"> </w:t>
-      </w:r>
-      <w:r>
-        <w:rPr>
-          <w:rFonts w:ascii="Cambria Math" w:hAnsi="Cambria Math" w:cs="Cambria Math"/>
-        </w:rPr>
-        <w:t>∨</w:t>
-      </w:r>
-      <w:r>
-        <w:rPr>
-          <w:rFonts w:ascii="Cambria Math" w:hAnsi="Cambria Math" w:cs="Cambria Math"/>
-        </w:rPr>
-        <w:t xml:space="preserve"> </w:t>
+        <w:t xml:space="preserve">∨ </w:t>
       </w:r>
       <w:r>
         <w:t>PW</w:t>
@@ -1092,6 +881,10 @@
     </w:p>
     <w:p>
       <w:r>
+        <w:rPr>
+          <w:noProof/>
+        </w:rPr>
+        <w:lastRenderedPageBreak/>
         <w:drawing>
           <wp:inline distT="0" distB="0" distL="0" distR="0" wp14:anchorId="67200409" wp14:editId="2AACAEB2">
             <wp:extent cx="2670048" cy="2670048"/>
@@ -1108,7 +901,7 @@
                     <pic:cNvPicPr/>
                   </pic:nvPicPr>
                   <pic:blipFill>
-                    <a:blip r:embed="rId11"/>
+                    <a:blip r:embed="rId12"/>
                     <a:stretch>
                       <a:fillRect/>
                     </a:stretch>
@@ -1274,7 +1067,6 @@
         </w:numPr>
       </w:pPr>
       <w:r>
-        <w:lastRenderedPageBreak/>
         <w:t>If there is a connection, 5 can’t be connected to it</w:t>
       </w:r>
       <w:r>
@@ -1312,6 +1104,10 @@
     </w:p>
     <w:p>
       <w:r>
+        <w:rPr>
+          <w:noProof/>
+        </w:rPr>
+        <w:lastRenderedPageBreak/>
         <w:drawing>
           <wp:inline distT="0" distB="0" distL="0" distR="0" wp14:anchorId="1DB35EAF" wp14:editId="00B11206">
             <wp:extent cx="5943600" cy="5153660"/>
@@ -1328,7 +1124,7 @@
                     <pic:cNvPicPr/>
                   </pic:nvPicPr>
                   <pic:blipFill>
-                    <a:blip r:embed="rId12"/>
+                    <a:blip r:embed="rId13"/>
                     <a:stretch>
                       <a:fillRect/>
                     </a:stretch>
@@ -1394,7 +1190,6 @@
         </w:rPr>
         <w:t>∀</w:t>
       </w:r>
-      <w:proofErr w:type="spellStart"/>
       <w:r>
         <w:t>x.</w:t>
       </w:r>
@@ -1404,25 +1199,8 @@
         </w:rPr>
         <w:t>∀</w:t>
       </w:r>
-      <w:proofErr w:type="gramStart"/>
-      <w:r>
-        <w:t>y</w:t>
-      </w:r>
-      <w:proofErr w:type="spellEnd"/>
-      <w:r>
-        <w:t>.(</w:t>
-      </w:r>
-      <w:proofErr w:type="gramEnd"/>
-      <w:r>
-        <w:t>PC(</w:t>
-      </w:r>
-      <w:proofErr w:type="spellStart"/>
-      <w:r>
-        <w:t>x,y</w:t>
-      </w:r>
-      <w:proofErr w:type="spellEnd"/>
-      <w:r>
-        <w:t>)</w:t>
+      <w:r>
+        <w:t>y.(PC(x,y)</w:t>
       </w:r>
       <w:r>
         <w:rPr>
@@ -1431,15 +1209,7 @@
         <w:t>→</w:t>
       </w:r>
       <w:r>
-        <w:t>PR(</w:t>
-      </w:r>
-      <w:proofErr w:type="spellStart"/>
-      <w:r>
-        <w:t>x,y</w:t>
-      </w:r>
-      <w:proofErr w:type="spellEnd"/>
-      <w:r>
-        <w:t>))</w:t>
+        <w:t>PR(x,y))</w:t>
       </w:r>
       <w:r>
         <w:br/>
@@ -1454,39 +1224,7 @@
         </w:numPr>
       </w:pPr>
       <w:r>
-        <w:t xml:space="preserve">If you can reach </w:t>
-      </w:r>
-      <w:proofErr w:type="spellStart"/>
-      <w:r>
-        <w:t>lj</w:t>
-      </w:r>
-      <w:proofErr w:type="spellEnd"/>
-      <w:r>
-        <w:t xml:space="preserve"> from li and </w:t>
-      </w:r>
-      <w:proofErr w:type="spellStart"/>
-      <w:r>
-        <w:t>lk</w:t>
-      </w:r>
-      <w:proofErr w:type="spellEnd"/>
-      <w:r>
-        <w:t xml:space="preserve"> from </w:t>
-      </w:r>
-      <w:proofErr w:type="spellStart"/>
-      <w:r>
-        <w:t>lj</w:t>
-      </w:r>
-      <w:proofErr w:type="spellEnd"/>
-      <w:r>
-        <w:t xml:space="preserve">, then you can reach </w:t>
-      </w:r>
-      <w:proofErr w:type="spellStart"/>
-      <w:r>
-        <w:t>lk</w:t>
-      </w:r>
-      <w:proofErr w:type="spellEnd"/>
-      <w:r>
-        <w:t xml:space="preserve"> from li</w:t>
+        <w:t>If you can reach lj from li and lk from lj, then you can reach lk from li</w:t>
       </w:r>
       <w:r>
         <w:t>:</w:t>
@@ -1501,7 +1239,6 @@
         </w:rPr>
         <w:t>∀</w:t>
       </w:r>
-      <w:proofErr w:type="spellStart"/>
       <w:r>
         <w:t>x.</w:t>
       </w:r>
@@ -1521,21 +1258,7 @@
         <w:t>∀</w:t>
       </w:r>
       <w:r>
-        <w:t>z</w:t>
-      </w:r>
-      <w:proofErr w:type="spellEnd"/>
-      <w:r>
-        <w:t>.((PR(</w:t>
-      </w:r>
-      <w:proofErr w:type="spellStart"/>
-      <w:proofErr w:type="gramStart"/>
-      <w:r>
-        <w:t>x,y</w:t>
-      </w:r>
-      <w:proofErr w:type="spellEnd"/>
-      <w:proofErr w:type="gramEnd"/>
-      <w:r>
-        <w:t>)</w:t>
+        <w:t>z.((PR(x,y)</w:t>
       </w:r>
       <w:r>
         <w:rPr>
@@ -1544,15 +1267,7 @@
         <w:t>∧</w:t>
       </w:r>
       <w:r>
-        <w:t>PR(</w:t>
-      </w:r>
-      <w:proofErr w:type="spellStart"/>
-      <w:r>
-        <w:t>y,z</w:t>
-      </w:r>
-      <w:proofErr w:type="spellEnd"/>
-      <w:r>
-        <w:t>))</w:t>
+        <w:t>PR(y,z))</w:t>
       </w:r>
       <w:r>
         <w:rPr>
@@ -1561,15 +1276,7 @@
         <w:t>→</w:t>
       </w:r>
       <w:r>
-        <w:t>PR(</w:t>
-      </w:r>
-      <w:proofErr w:type="spellStart"/>
-      <w:r>
-        <w:t>x,z</w:t>
-      </w:r>
-      <w:proofErr w:type="spellEnd"/>
-      <w:r>
-        <w:t>))</w:t>
+        <w:t>PR(x,z))</w:t>
       </w:r>
       <w:r>
         <w:br/>
@@ -1584,7 +1291,6 @@
         </w:numPr>
       </w:pPr>
       <w:r>
-        <w:lastRenderedPageBreak/>
         <w:t>Set up the initial configuration:</w:t>
       </w:r>
       <w:r>
@@ -1610,15 +1316,7 @@
         <w:t xml:space="preserve">actual </w:t>
       </w:r>
       <w:r>
-        <w:t>i4, PC(i</w:t>
-      </w:r>
-      <w:proofErr w:type="gramStart"/>
-      <w:r>
-        <w:t>1,i</w:t>
-      </w:r>
-      <w:proofErr w:type="gramEnd"/>
-      <w:r>
-        <w:t>2), PC(i2, i3), PC(i3,i4)</w:t>
+        <w:t>i4, PC(i1,i2), PC(i2, i3), PC(i3,i4)</w:t>
       </w:r>
     </w:p>
     <w:p>
@@ -1626,15 +1324,7 @@
         <w:ind w:left="360"/>
       </w:pPr>
       <w:r>
-        <w:t xml:space="preserve">What we want to prove: </w:t>
-      </w:r>
-      <w:proofErr w:type="gramStart"/>
-      <w:r>
-        <w:t>PR(</w:t>
-      </w:r>
-      <w:proofErr w:type="gramEnd"/>
-      <w:r>
-        <w:t>i1, i4)</w:t>
+        <w:t>What we want to prove: PR(i1, i4)</w:t>
       </w:r>
     </w:p>
     <w:p>
@@ -1650,6 +1340,10 @@
         <w:ind w:left="360"/>
       </w:pPr>
       <w:r>
+        <w:rPr>
+          <w:noProof/>
+        </w:rPr>
+        <w:lastRenderedPageBreak/>
         <w:drawing>
           <wp:inline distT="0" distB="0" distL="0" distR="0" wp14:anchorId="0F528203" wp14:editId="6230A0A0">
             <wp:extent cx="5943600" cy="2459990"/>
@@ -1666,7 +1360,7 @@
                     <pic:cNvPicPr/>
                   </pic:nvPicPr>
                   <pic:blipFill>
-                    <a:blip r:embed="rId13"/>
+                    <a:blip r:embed="rId14"/>
                     <a:stretch>
                       <a:fillRect/>
                     </a:stretch>
@@ -1896,7 +1590,7 @@
       </m:oMath>
     </w:p>
     <w:sectPr>
-      <w:headerReference w:type="default" r:id="rId14"/>
+      <w:headerReference w:type="default" r:id="rId15"/>
       <w:pgSz w:w="12240" w:h="15840"/>
       <w:pgMar w:top="1440" w:right="1440" w:bottom="1440" w:left="1440" w:header="708" w:footer="708" w:gutter="0"/>
       <w:cols w:space="708"/>
@@ -3387,6 +3081,7 @@
   <w:style w:type="character" w:default="1" w:styleId="DefaultParagraphFont">
     <w:name w:val="Default Paragraph Font"/>
     <w:uiPriority w:val="1"/>
+    <w:semiHidden/>
     <w:unhideWhenUsed/>
   </w:style>
   <w:style w:type="table" w:default="1" w:styleId="TableNormal">

</xml_diff>

<commit_message>
Got a huge jump on the report section for first-order logic.
</commit_message>
<xml_diff>
--- a/documents/final/modelling_report.docx
+++ b/documents/final/modelling_report.docx
@@ -219,11 +219,24 @@
       <w:r>
         <w:t>TileConnection(</w:t>
       </w:r>
+      <w:proofErr w:type="gramStart"/>
       <w:r>
         <w:t>t,</w:t>
       </w:r>
       <w:r>
-        <w:t>x,y): says that edge point x is connected to edge point y, on tile t. There are 7 possible target points for every individual entry point. E.g., in the figure to the top right for tile T1, we could have edge_connected(H,C,T1) – this is shown with the red line</w:t>
+        <w:t>x</w:t>
+      </w:r>
+      <w:proofErr w:type="gramEnd"/>
+      <w:r>
+        <w:t>,y): says that edge point x is connected to edge point y, on tile t. There are 7 possible target points for every individual entry point. E.g., in the figure to the top right for tile T1, we could have edge_connected(</w:t>
+      </w:r>
+      <w:proofErr w:type="gramStart"/>
+      <w:r>
+        <w:t>H,C</w:t>
+      </w:r>
+      <w:proofErr w:type="gramEnd"/>
+      <w:r>
+        <w:t>,T1) – this is shown with the red line</w:t>
       </w:r>
     </w:p>
     <w:p>
@@ -234,8 +247,21 @@
           <w:numId w:val="2"/>
         </w:numPr>
       </w:pPr>
-      <w:r>
-        <w:t>configuration(t, o): tile t is oriented in direction o. The orientation can be NSEW, and we will assume that A,B endpoints are on the N side (again, see the figure above)</w:t>
+      <w:proofErr w:type="gramStart"/>
+      <w:r>
+        <w:t>configuration(</w:t>
+      </w:r>
+      <w:proofErr w:type="gramEnd"/>
+      <w:r>
+        <w:t xml:space="preserve">t, o): tile t is oriented in direction o. The orientation can be NSEW, and we will assume that </w:t>
+      </w:r>
+      <w:proofErr w:type="gramStart"/>
+      <w:r>
+        <w:t>A,B</w:t>
+      </w:r>
+      <w:proofErr w:type="gramEnd"/>
+      <w:r>
+        <w:t xml:space="preserve"> endpoints are on the N side (again, see the figure above)</w:t>
       </w:r>
     </w:p>
     <w:p>
@@ -246,8 +272,13 @@
           <w:numId w:val="2"/>
         </w:numPr>
       </w:pPr>
-      <w:r>
-        <w:t>location(t, loc): tile t is at location loc. The location is where on the board that things exist.</w:t>
+      <w:proofErr w:type="gramStart"/>
+      <w:r>
+        <w:t>location(</w:t>
+      </w:r>
+      <w:proofErr w:type="gramEnd"/>
+      <w:r>
+        <w:t>t, loc): tile t is at location loc. The location is where on the board that things exist.</w:t>
       </w:r>
     </w:p>
     <w:p>
@@ -258,8 +289,13 @@
           <w:numId w:val="2"/>
         </w:numPr>
       </w:pPr>
-      <w:r>
-        <w:t>at(p, t, ep): piece p is on tile t, at the edge point ep (e.g., A, B, …).</w:t>
+      <w:proofErr w:type="gramStart"/>
+      <w:r>
+        <w:t>at(</w:t>
+      </w:r>
+      <w:proofErr w:type="gramEnd"/>
+      <w:r>
+        <w:t>p, t, ep): piece p is on tile t, at the edge point ep (e.g., A, B, …).</w:t>
       </w:r>
     </w:p>
     <w:p>
@@ -271,7 +307,15 @@
         </w:numPr>
       </w:pPr>
       <w:r>
-        <w:t>can_reach(p, t, ep): given the path in front of it, piece p can reach tile t’s endpoint ep</w:t>
+        <w:t>can_</w:t>
+      </w:r>
+      <w:proofErr w:type="gramStart"/>
+      <w:r>
+        <w:t>reach(</w:t>
+      </w:r>
+      <w:proofErr w:type="gramEnd"/>
+      <w:r>
+        <w:t>p, t, ep): given the path in front of it, piece p can reach tile t’s endpoint ep</w:t>
       </w:r>
     </w:p>
     <w:p>
@@ -282,8 +326,13 @@
           <w:numId w:val="2"/>
         </w:numPr>
       </w:pPr>
-      <w:r>
-        <w:t>connected(t1, ep1, t2, ep2): there is a direct connection between tile t1’s edge point ep1 and tile t2’s edge point ep2</w:t>
+      <w:proofErr w:type="gramStart"/>
+      <w:r>
+        <w:t>connected(</w:t>
+      </w:r>
+      <w:proofErr w:type="gramEnd"/>
+      <w:r>
+        <w:t>t1, ep1, t2, ep2): there is a direct connection between tile t1’s edge point ep1 and tile t2’s edge point ep2</w:t>
       </w:r>
     </w:p>
     <w:p>
@@ -354,7 +403,15 @@
       </w:r>
       <w:r>
         <w:br/>
-        <w:t xml:space="preserve"> ¬ (location(t, loc1) /\ location(t, loc2))</w:t>
+        <w:t xml:space="preserve"> ¬ (</w:t>
+      </w:r>
+      <w:proofErr w:type="gramStart"/>
+      <w:r>
+        <w:t>location(</w:t>
+      </w:r>
+      <w:proofErr w:type="gramEnd"/>
+      <w:r>
+        <w:t>t, loc1) /\ location(t, loc2))</w:t>
       </w:r>
     </w:p>
     <w:p>
@@ -370,7 +427,15 @@
       </w:r>
       <w:r>
         <w:br/>
-        <w:t xml:space="preserve"> ¬ location(t1, loc) \/ ¬ location(t2, loc)</w:t>
+        <w:t xml:space="preserve"> ¬ </w:t>
+      </w:r>
+      <w:proofErr w:type="gramStart"/>
+      <w:r>
+        <w:t>location(</w:t>
+      </w:r>
+      <w:proofErr w:type="gramEnd"/>
+      <w:r>
+        <w:t>t1, loc) \/ ¬ location(t2, loc)</w:t>
       </w:r>
     </w:p>
     <w:p>
@@ -386,7 +451,15 @@
       </w:r>
       <w:r>
         <w:br/>
-        <w:t xml:space="preserve">(edge_connected(x,y,t) /\ can_reach(p, t, x)) </w:t>
+        <w:t>(edge_connected(</w:t>
+      </w:r>
+      <w:proofErr w:type="gramStart"/>
+      <w:r>
+        <w:t>x,y</w:t>
+      </w:r>
+      <w:proofErr w:type="gramEnd"/>
+      <w:r>
+        <w:t xml:space="preserve">,t) /\ can_reach(p, t, x)) </w:t>
       </w:r>
       <w:r>
         <w:t> can_reach(p, t, y)</w:t>
@@ -401,7 +474,15 @@
         </w:numPr>
       </w:pPr>
       <w:r>
-        <w:t>I am not yet sure how to force can_reach(p, t, y) to be false, when there is no way to actually reach it. Halp!!!</w:t>
+        <w:t>I am not yet sure how to force can_</w:t>
+      </w:r>
+      <w:proofErr w:type="gramStart"/>
+      <w:r>
+        <w:t>reach(</w:t>
+      </w:r>
+      <w:proofErr w:type="gramEnd"/>
+      <w:r>
+        <w:t>p, t, y) to be false, when there is no way to actually reach it. Halp!!!</w:t>
       </w:r>
     </w:p>
     <w:p>
@@ -413,7 +494,15 @@
         </w:numPr>
       </w:pPr>
       <w:r>
-        <w:t xml:space="preserve">If there is a connection in a tile, then the edge points are connected: edge_connected(x,y,t) </w:t>
+        <w:t>If there is a connection in a tile, then the edge points are connected: edge_connected(</w:t>
+      </w:r>
+      <w:proofErr w:type="gramStart"/>
+      <w:r>
+        <w:t>x,y</w:t>
+      </w:r>
+      <w:proofErr w:type="gramEnd"/>
+      <w:r>
+        <w:t xml:space="preserve">,t) </w:t>
       </w:r>
       <w:r>
         <w:t> connected(t, x, t, y)</w:t>
@@ -435,7 +524,15 @@
         <w:t xml:space="preserve">“right/top of loc1” /\ “left/top of loc2” </w:t>
       </w:r>
       <w:r>
-        <w:t> connected(t1, “right/top”, t2, “left/top”)</w:t>
+        <w:t xml:space="preserve"> </w:t>
+      </w:r>
+      <w:proofErr w:type="gramStart"/>
+      <w:r>
+        <w:t>connected(</w:t>
+      </w:r>
+      <w:proofErr w:type="gramEnd"/>
+      <w:r>
+        <w:t>t1, “right/top”, t2, “left/top”)</w:t>
       </w:r>
     </w:p>
     <w:p>
@@ -447,7 +544,15 @@
         </w:numPr>
       </w:pPr>
       <w:r>
-        <w:t>“right/top of loc1” needs to be a logical formula that captures the edge point of the tile that is located at loc1, and needs to take the orientation into account. Not yet sure how to best do this.</w:t>
+        <w:t xml:space="preserve">“right/top of loc1” needs to be a logical formula that captures the edge point of the tile that is located at </w:t>
+      </w:r>
+      <w:proofErr w:type="gramStart"/>
+      <w:r>
+        <w:t>loc1, and</w:t>
+      </w:r>
+      <w:proofErr w:type="gramEnd"/>
+      <w:r>
+        <w:t xml:space="preserve"> needs to take the orientation into account. Not yet sure how to best do this.</w:t>
       </w:r>
     </w:p>
     <w:p>
@@ -471,7 +576,15 @@
         <w:pStyle w:val="Heading2"/>
       </w:pPr>
       <w:r>
-        <w:t>Fixing the Bug With More Tiles Than Locations</w:t>
+        <w:t xml:space="preserve">Fixing the Bug </w:t>
+      </w:r>
+      <w:proofErr w:type="gramStart"/>
+      <w:r>
+        <w:t>With</w:t>
+      </w:r>
+      <w:proofErr w:type="gramEnd"/>
+      <w:r>
+        <w:t xml:space="preserve"> More Tiles Than Locations</w:t>
       </w:r>
     </w:p>
     <w:p>
@@ -543,9 +656,14 @@
           <w:bottom w:val="single" w:sz="6" w:space="1" w:color="auto"/>
         </w:pBdr>
       </w:pPr>
+      <w:proofErr w:type="gramStart"/>
       <w:r>
         <w:lastRenderedPageBreak/>
-        <w:t>So for every location, we have this constraint added that says “at most one tile can be there”. Originally, I thought this might have to be “exactly one”, but then decided that I want to allow for some locations to have no tile placed.</w:t>
+        <w:t>So</w:t>
+      </w:r>
+      <w:proofErr w:type="gramEnd"/>
+      <w:r>
+        <w:t xml:space="preserve"> for every location, we have this constraint added that says “at most one tile can be there”. Originally, I thought this might have to be “exactly one”, but then decided that I want to allow for some locations to have no tile placed.</w:t>
       </w:r>
     </w:p>
     <w:p>
@@ -642,7 +760,15 @@
         </w:pBdr>
       </w:pPr>
       <w:r>
-        <w:t>Note that the 3 tiles in the setup are placed at 11, 12, and 21, and that we’re trying to have a location connection on the 22 location. This happened to be solvable, because there was nothing forcing these propositions to be false when no tile was put down. The way I resolved this was to use the following constraints:</w:t>
+        <w:t xml:space="preserve">Note that the 3 tiles in the setup are placed at 11, 12, and 21, and that we’re trying to have a location connection on the 22 </w:t>
+      </w:r>
+      <w:proofErr w:type="gramStart"/>
+      <w:r>
+        <w:t>location</w:t>
+      </w:r>
+      <w:proofErr w:type="gramEnd"/>
+      <w:r>
+        <w:t>. This happened to be solvable, because there was nothing forcing these propositions to be false when no tile was put down. The way I resolved this was to use the following constraints:</w:t>
       </w:r>
     </w:p>
     <w:p>
@@ -699,7 +825,15 @@
         </w:pBdr>
       </w:pPr>
       <w:r>
-        <w:t>This was also the first time that I had to start using the And and Or functionality. After this constraint, the test case led to an unsolvable theory, just as I had hoped.</w:t>
+        <w:t xml:space="preserve">This was also the first time that I had to start using the And and </w:t>
+      </w:r>
+      <w:proofErr w:type="gramStart"/>
+      <w:r>
+        <w:t>Or</w:t>
+      </w:r>
+      <w:proofErr w:type="gramEnd"/>
+      <w:r>
+        <w:t xml:space="preserve"> functionality. After this constraint, the test case led to an unsolvable theory, just as I had hoped.</w:t>
       </w:r>
     </w:p>
     <w:p>
@@ -733,6 +867,9 @@
     <w:p/>
     <w:p>
       <w:r>
+        <w:rPr>
+          <w:noProof/>
+        </w:rPr>
         <w:drawing>
           <wp:inline distT="0" distB="0" distL="0" distR="0" wp14:anchorId="3C87F46A" wp14:editId="1DFB0C87">
             <wp:extent cx="5943600" cy="4174490"/>
@@ -771,6 +908,98 @@
       </w:r>
     </w:p>
     <w:p>
+      <w:r>
+        <w:drawing>
+          <wp:anchor distT="0" distB="0" distL="114300" distR="114300" simplePos="0" relativeHeight="251659264" behindDoc="0" locked="0" layoutInCell="1" allowOverlap="1" wp14:anchorId="633179D5" wp14:editId="23A25BDC">
+            <wp:simplePos x="0" y="0"/>
+            <wp:positionH relativeFrom="margin">
+              <wp:align>right</wp:align>
+            </wp:positionH>
+            <wp:positionV relativeFrom="paragraph">
+              <wp:posOffset>43180</wp:posOffset>
+            </wp:positionV>
+            <wp:extent cx="2981325" cy="3105150"/>
+            <wp:effectExtent l="0" t="0" r="9525" b="0"/>
+            <wp:wrapSquare wrapText="bothSides"/>
+            <wp:docPr id="1945628432" name="Picture 1" descr="A screenshot of a computer&#10;&#10;Description automatically generated"/>
+            <wp:cNvGraphicFramePr>
+              <a:graphicFrameLocks xmlns:a="http://schemas.openxmlformats.org/drawingml/2006/main" noChangeAspect="1"/>
+            </wp:cNvGraphicFramePr>
+            <a:graphic xmlns:a="http://schemas.openxmlformats.org/drawingml/2006/main">
+              <a:graphicData uri="http://schemas.openxmlformats.org/drawingml/2006/picture">
+                <pic:pic xmlns:pic="http://schemas.openxmlformats.org/drawingml/2006/picture">
+                  <pic:nvPicPr>
+                    <pic:cNvPr id="1945628432" name="Picture 1" descr="A screenshot of a computer&#10;&#10;Description automatically generated"/>
+                    <pic:cNvPicPr/>
+                  </pic:nvPicPr>
+                  <pic:blipFill>
+                    <a:blip r:embed="rId12">
+                      <a:extLst>
+                        <a:ext uri="{28A0092B-C50C-407E-A947-70E740481C1C}">
+                          <a14:useLocalDpi xmlns:a14="http://schemas.microsoft.com/office/drawing/2010/main" val="0"/>
+                        </a:ext>
+                      </a:extLst>
+                    </a:blip>
+                    <a:stretch>
+                      <a:fillRect/>
+                    </a:stretch>
+                  </pic:blipFill>
+                  <pic:spPr>
+                    <a:xfrm>
+                      <a:off x="0" y="0"/>
+                      <a:ext cx="2981325" cy="3105150"/>
+                    </a:xfrm>
+                    <a:prstGeom prst="rect">
+                      <a:avLst/>
+                    </a:prstGeom>
+                  </pic:spPr>
+                </pic:pic>
+              </a:graphicData>
+            </a:graphic>
+          </wp:anchor>
+        </w:drawing>
+      </w:r>
+    </w:p>
+    <w:p>
+      <w:pPr>
+        <w:pStyle w:val="Heading2"/>
+      </w:pPr>
+      <w:r>
+        <w:t>Long Path Forced</w:t>
+      </w:r>
+    </w:p>
+    <w:p>
+      <w:r>
+        <w:t>Here, I wanted to see if I could create a set of tiles, and required reachability distances, so that it had the longest possible path on the 2x2 grid. This is a path that goes around the outside of the tiles and then loops back around to return to the same edge as where it began. The solution looks like the image on the right.</w:t>
+      </w:r>
+    </w:p>
+    <w:p>
+      <w:r>
+        <w:t>This required two reachability propositions to be set:</w:t>
+      </w:r>
+    </w:p>
+    <w:p>
+      <w:r>
+        <w:t>E.add_</w:t>
+      </w:r>
+      <w:proofErr w:type="gramStart"/>
+      <w:r>
+        <w:t>constraint(</w:t>
+      </w:r>
+      <w:proofErr w:type="gramEnd"/>
+      <w:r>
+        <w:t>Reachable('l11', 2, 17))</w:t>
+      </w:r>
+      <w:r>
+        <w:br/>
+      </w:r>
+      <w:r>
+        <w:t>E.add_constraint(Reachable('l11', 3, 8))</w:t>
+      </w:r>
+    </w:p>
+    <w:p/>
+    <w:p/>
+    <w:p>
       <w:pPr>
         <w:pStyle w:val="Heading1"/>
       </w:pPr>
@@ -884,7 +1113,6 @@
         <w:rPr>
           <w:noProof/>
         </w:rPr>
-        <w:lastRenderedPageBreak/>
         <w:drawing>
           <wp:inline distT="0" distB="0" distL="0" distR="0" wp14:anchorId="67200409" wp14:editId="2AACAEB2">
             <wp:extent cx="2670048" cy="2670048"/>
@@ -901,7 +1129,7 @@
                     <pic:cNvPicPr/>
                   </pic:nvPicPr>
                   <pic:blipFill>
-                    <a:blip r:embed="rId12"/>
+                    <a:blip r:embed="rId13"/>
                     <a:stretch>
                       <a:fillRect/>
                     </a:stretch>
@@ -1124,7 +1352,7 @@
                     <pic:cNvPicPr/>
                   </pic:nvPicPr>
                   <pic:blipFill>
-                    <a:blip r:embed="rId13"/>
+                    <a:blip r:embed="rId14"/>
                     <a:stretch>
                       <a:fillRect/>
                     </a:stretch>
@@ -1199,8 +1427,13 @@
         </w:rPr>
         <w:t>∀</w:t>
       </w:r>
-      <w:r>
-        <w:t>y.(PC(x,y)</w:t>
+      <w:proofErr w:type="gramStart"/>
+      <w:r>
+        <w:t>y.(</w:t>
+      </w:r>
+      <w:proofErr w:type="gramEnd"/>
+      <w:r>
+        <w:t>PC(x,y)</w:t>
       </w:r>
       <w:r>
         <w:rPr>
@@ -1258,7 +1491,15 @@
         <w:t>∀</w:t>
       </w:r>
       <w:r>
-        <w:t>z.((PR(x,y)</w:t>
+        <w:t>z.((PR(</w:t>
+      </w:r>
+      <w:proofErr w:type="gramStart"/>
+      <w:r>
+        <w:t>x,y</w:t>
+      </w:r>
+      <w:proofErr w:type="gramEnd"/>
+      <w:r>
+        <w:t>)</w:t>
       </w:r>
       <w:r>
         <w:rPr>
@@ -1316,7 +1557,15 @@
         <w:t xml:space="preserve">actual </w:t>
       </w:r>
       <w:r>
-        <w:t>i4, PC(i1,i2), PC(i2, i3), PC(i3,i4)</w:t>
+        <w:t>i4, PC(i</w:t>
+      </w:r>
+      <w:proofErr w:type="gramStart"/>
+      <w:r>
+        <w:t>1,i</w:t>
+      </w:r>
+      <w:proofErr w:type="gramEnd"/>
+      <w:r>
+        <w:t>2), PC(i2, i3), PC(i3,i4)</w:t>
       </w:r>
     </w:p>
     <w:p>
@@ -1324,7 +1573,15 @@
         <w:ind w:left="360"/>
       </w:pPr>
       <w:r>
-        <w:t>What we want to prove: PR(i1, i4)</w:t>
+        <w:t xml:space="preserve">What we want to prove: </w:t>
+      </w:r>
+      <w:proofErr w:type="gramStart"/>
+      <w:r>
+        <w:t>PR(</w:t>
+      </w:r>
+      <w:proofErr w:type="gramEnd"/>
+      <w:r>
+        <w:t>i1, i4)</w:t>
       </w:r>
     </w:p>
     <w:p>
@@ -1360,7 +1617,7 @@
                     <pic:cNvPicPr/>
                   </pic:nvPicPr>
                   <pic:blipFill>
-                    <a:blip r:embed="rId14"/>
+                    <a:blip r:embed="rId15"/>
                     <a:stretch>
                       <a:fillRect/>
                     </a:stretch>
@@ -1393,102 +1650,1504 @@
       </w:r>
     </w:p>
     <w:p>
-      <w:pPr>
+      <w:r>
+        <w:t>To start with, we’ll define some of the predicates that we might have</w:t>
+      </w:r>
+      <w:r>
+        <w:t>, following the propositions above:</w:t>
+      </w:r>
+    </w:p>
+    <w:p>
+      <w:pPr>
+        <w:pStyle w:val="ListParagraph"/>
+        <w:numPr>
+          <w:ilvl w:val="0"/>
+          <w:numId w:val="2"/>
+        </w:numPr>
+      </w:pPr>
+      <w:proofErr w:type="gramStart"/>
+      <w:r>
         <w:rPr>
           <w:b/>
           <w:bCs/>
-          <w:i/>
-          <w:iCs/>
-        </w:rPr>
-      </w:pPr>
-      <w:r>
-        <w:rPr>
-          <w:i/>
-          <w:iCs/>
-        </w:rPr>
-        <w:t xml:space="preserve">Describe how you might </w:t>
-      </w:r>
-      <w:r>
-        <w:rPr>
-          <w:i/>
-          <w:iCs/>
-        </w:rPr>
-        <w:t xml:space="preserve">extend </w:t>
-      </w:r>
-      <w:r>
-        <w:rPr>
-          <w:i/>
-          <w:iCs/>
-        </w:rPr>
-        <w:t xml:space="preserve">your model to a predicate logic setting, including how both the </w:t>
-      </w:r>
-      <w:r>
-        <w:rPr>
-          <w:i/>
-          <w:iCs/>
-        </w:rPr>
-        <w:t>propositions</w:t>
-      </w:r>
-      <w:r>
-        <w:rPr>
-          <w:i/>
-          <w:iCs/>
-        </w:rPr>
-        <w:t xml:space="preserve"> and constraints would be updated.</w:t>
-      </w:r>
-      <w:r>
-        <w:rPr>
-          <w:i/>
-          <w:iCs/>
-        </w:rPr>
-        <w:t xml:space="preserve"> </w:t>
-      </w:r>
+        </w:rPr>
+        <w:t>TileConnection(</w:t>
+      </w:r>
+      <w:proofErr w:type="gramEnd"/>
       <w:r>
         <w:rPr>
           <w:b/>
           <w:bCs/>
-          <w:i/>
-          <w:iCs/>
-        </w:rPr>
-        <w:t>There is no need to implement this extension</w:t>
+        </w:rPr>
+        <w:t>t, e1, e2)</w:t>
+      </w:r>
+      <w:r>
+        <w:t xml:space="preserve">: The tile </w:t>
       </w:r>
       <w:r>
         <w:rPr>
           <w:b/>
           <w:bCs/>
-          <w:i/>
-          <w:iCs/>
-        </w:rPr>
-        <w:t>!</w:t>
-      </w:r>
-    </w:p>
-    <w:p>
-      <w:r>
-        <w:t>Nope, just haven’t started this yet.</w:t>
-      </w:r>
-    </w:p>
-    <w:p/>
+        </w:rPr>
+        <w:t>t</w:t>
+      </w:r>
+      <w:r>
+        <w:t xml:space="preserve"> has a connection between edge</w:t>
+      </w:r>
+      <w:r>
+        <w:t>s</w:t>
+      </w:r>
+      <w:r>
+        <w:t xml:space="preserve"> </w:t>
+      </w:r>
+      <w:r>
+        <w:rPr>
+          <w:b/>
+          <w:bCs/>
+        </w:rPr>
+        <w:t>e1</w:t>
+      </w:r>
+      <w:r>
+        <w:t xml:space="preserve"> and </w:t>
+      </w:r>
+      <w:r>
+        <w:rPr>
+          <w:b/>
+          <w:bCs/>
+        </w:rPr>
+        <w:t>e2</w:t>
+      </w:r>
+      <w:r>
+        <w:t>.</w:t>
+      </w:r>
+    </w:p>
+    <w:p>
+      <w:pPr>
+        <w:pStyle w:val="ListParagraph"/>
+        <w:numPr>
+          <w:ilvl w:val="0"/>
+          <w:numId w:val="2"/>
+        </w:numPr>
+      </w:pPr>
+      <w:proofErr w:type="gramStart"/>
+      <w:r>
+        <w:rPr>
+          <w:b/>
+          <w:bCs/>
+        </w:rPr>
+        <w:t>LocationConnection(</w:t>
+      </w:r>
+      <w:proofErr w:type="gramEnd"/>
+      <w:r>
+        <w:rPr>
+          <w:b/>
+          <w:bCs/>
+        </w:rPr>
+        <w:t>l, e1, e2)</w:t>
+      </w:r>
+      <w:r>
+        <w:t xml:space="preserve">: Similarly, a location </w:t>
+      </w:r>
+      <w:r>
+        <w:rPr>
+          <w:b/>
+          <w:bCs/>
+        </w:rPr>
+        <w:t>l</w:t>
+      </w:r>
+      <w:r>
+        <w:t xml:space="preserve"> has a connection between edges </w:t>
+      </w:r>
+      <w:r>
+        <w:rPr>
+          <w:b/>
+          <w:bCs/>
+        </w:rPr>
+        <w:t>e1</w:t>
+      </w:r>
+      <w:r>
+        <w:t xml:space="preserve"> and </w:t>
+      </w:r>
+      <w:r>
+        <w:rPr>
+          <w:b/>
+          <w:bCs/>
+        </w:rPr>
+        <w:t>e2</w:t>
+      </w:r>
+      <w:r>
+        <w:t>.</w:t>
+      </w:r>
+    </w:p>
+    <w:p>
+      <w:pPr>
+        <w:pStyle w:val="ListParagraph"/>
+        <w:numPr>
+          <w:ilvl w:val="0"/>
+          <w:numId w:val="2"/>
+        </w:numPr>
+      </w:pPr>
+      <w:proofErr w:type="gramStart"/>
+      <w:r>
+        <w:rPr>
+          <w:b/>
+          <w:bCs/>
+        </w:rPr>
+        <w:t>CrossLocationConnection(</w:t>
+      </w:r>
+      <w:proofErr w:type="gramEnd"/>
+      <w:r>
+        <w:rPr>
+          <w:b/>
+          <w:bCs/>
+        </w:rPr>
+        <w:t>l1, l2, e1, e2)</w:t>
+      </w:r>
+      <w:r>
+        <w:t>:</w:t>
+      </w:r>
+      <w:r>
+        <w:t xml:space="preserve"> The edge </w:t>
+      </w:r>
+      <w:r>
+        <w:rPr>
+          <w:b/>
+          <w:bCs/>
+        </w:rPr>
+        <w:t>e1</w:t>
+      </w:r>
+      <w:r>
+        <w:t xml:space="preserve"> at location </w:t>
+      </w:r>
+      <w:r>
+        <w:rPr>
+          <w:b/>
+          <w:bCs/>
+        </w:rPr>
+        <w:t>l1</w:t>
+      </w:r>
+      <w:r>
+        <w:t xml:space="preserve"> is touching edge </w:t>
+      </w:r>
+      <w:r>
+        <w:rPr>
+          <w:b/>
+          <w:bCs/>
+        </w:rPr>
+        <w:t>e2</w:t>
+      </w:r>
+      <w:r>
+        <w:t xml:space="preserve"> at location </w:t>
+      </w:r>
+      <w:r>
+        <w:rPr>
+          <w:b/>
+          <w:bCs/>
+        </w:rPr>
+        <w:t>l2</w:t>
+      </w:r>
+      <w:r>
+        <w:t>.</w:t>
+      </w:r>
+    </w:p>
+    <w:p>
+      <w:pPr>
+        <w:pStyle w:val="ListParagraph"/>
+        <w:numPr>
+          <w:ilvl w:val="0"/>
+          <w:numId w:val="2"/>
+        </w:numPr>
+      </w:pPr>
+      <w:proofErr w:type="gramStart"/>
+      <w:r>
+        <w:rPr>
+          <w:b/>
+          <w:bCs/>
+        </w:rPr>
+        <w:t>Placed</w:t>
+      </w:r>
+      <w:r>
+        <w:rPr>
+          <w:b/>
+          <w:bCs/>
+        </w:rPr>
+        <w:t>(</w:t>
+      </w:r>
+      <w:proofErr w:type="gramEnd"/>
+      <w:r>
+        <w:rPr>
+          <w:b/>
+          <w:bCs/>
+        </w:rPr>
+        <w:t>t, l)</w:t>
+      </w:r>
+      <w:r>
+        <w:t>:</w:t>
+      </w:r>
+      <w:r>
+        <w:t xml:space="preserve"> </w:t>
+      </w:r>
+      <w:r>
+        <w:t>Til</w:t>
+      </w:r>
+      <w:r>
+        <w:t xml:space="preserve">e </w:t>
+      </w:r>
+      <w:r>
+        <w:rPr>
+          <w:b/>
+          <w:bCs/>
+        </w:rPr>
+        <w:t>t</w:t>
+      </w:r>
+      <w:r>
+        <w:t xml:space="preserve"> is placed at location </w:t>
+      </w:r>
+      <w:r>
+        <w:rPr>
+          <w:b/>
+          <w:bCs/>
+        </w:rPr>
+        <w:t>l</w:t>
+      </w:r>
+      <w:r>
+        <w:t>.</w:t>
+      </w:r>
+    </w:p>
+    <w:p>
+      <w:pPr>
+        <w:pStyle w:val="ListParagraph"/>
+        <w:numPr>
+          <w:ilvl w:val="0"/>
+          <w:numId w:val="2"/>
+        </w:numPr>
+        <w:jc w:val="both"/>
+      </w:pPr>
+      <w:proofErr w:type="gramStart"/>
+      <w:r>
+        <w:rPr>
+          <w:b/>
+          <w:bCs/>
+        </w:rPr>
+        <w:t>Reachable(</w:t>
+      </w:r>
+      <w:proofErr w:type="gramEnd"/>
+      <w:r>
+        <w:rPr>
+          <w:b/>
+          <w:bCs/>
+        </w:rPr>
+        <w:t>l, e, k)</w:t>
+      </w:r>
+      <w:r>
+        <w:t>:</w:t>
+      </w:r>
+      <w:r>
+        <w:t xml:space="preserve"> The edge </w:t>
+      </w:r>
+      <w:r>
+        <w:rPr>
+          <w:b/>
+          <w:bCs/>
+        </w:rPr>
+        <w:t>e</w:t>
+      </w:r>
+      <w:r>
+        <w:t xml:space="preserve"> at location </w:t>
+      </w:r>
+      <w:r>
+        <w:rPr>
+          <w:b/>
+          <w:bCs/>
+        </w:rPr>
+        <w:t>l</w:t>
+      </w:r>
+      <w:r>
+        <w:t xml:space="preserve"> is reachable in </w:t>
+      </w:r>
+      <w:r>
+        <w:rPr>
+          <w:b/>
+          <w:bCs/>
+        </w:rPr>
+        <w:t>k</w:t>
+      </w:r>
+      <w:r>
+        <w:t xml:space="preserve"> hops.</w:t>
+      </w:r>
+    </w:p>
+    <w:p>
+      <w:pPr>
+        <w:jc w:val="both"/>
+      </w:pPr>
+      <w:r>
+        <w:t>In addition, we will also need some new predicates to help with the formulae:</w:t>
+      </w:r>
+    </w:p>
+    <w:p>
+      <w:pPr>
+        <w:pStyle w:val="ListParagraph"/>
+        <w:numPr>
+          <w:ilvl w:val="0"/>
+          <w:numId w:val="2"/>
+        </w:numPr>
+        <w:jc w:val="both"/>
+      </w:pPr>
+      <w:r>
+        <w:rPr>
+          <w:b/>
+          <w:bCs/>
+        </w:rPr>
+        <w:t>Used(t)</w:t>
+      </w:r>
+      <w:r>
+        <w:t xml:space="preserve">: Tile </w:t>
+      </w:r>
+      <w:r>
+        <w:rPr>
+          <w:b/>
+          <w:bCs/>
+        </w:rPr>
+        <w:t>t</w:t>
+      </w:r>
+      <w:r>
+        <w:t xml:space="preserve"> is used on the board somewhere.</w:t>
+      </w:r>
+    </w:p>
+    <w:p>
+      <w:pPr>
+        <w:pStyle w:val="ListParagraph"/>
+        <w:numPr>
+          <w:ilvl w:val="0"/>
+          <w:numId w:val="2"/>
+        </w:numPr>
+        <w:jc w:val="both"/>
+      </w:pPr>
+      <w:proofErr w:type="gramStart"/>
+      <w:r>
+        <w:rPr>
+          <w:b/>
+          <w:bCs/>
+        </w:rPr>
+        <w:t>Orientations</w:t>
+      </w:r>
+      <w:r>
+        <w:rPr>
+          <w:b/>
+          <w:bCs/>
+        </w:rPr>
+        <w:t>(</w:t>
+      </w:r>
+      <w:proofErr w:type="gramEnd"/>
+      <w:r>
+        <w:rPr>
+          <w:b/>
+          <w:bCs/>
+        </w:rPr>
+        <w:t>t1, t2)</w:t>
+      </w:r>
+      <w:r>
+        <w:t>:</w:t>
+      </w:r>
+      <w:r>
+        <w:t xml:space="preserve"> </w:t>
+      </w:r>
+      <w:r>
+        <w:t>Til</w:t>
+      </w:r>
+      <w:r>
+        <w:t xml:space="preserve">e </w:t>
+      </w:r>
+      <w:r>
+        <w:rPr>
+          <w:b/>
+          <w:bCs/>
+        </w:rPr>
+        <w:t>t1</w:t>
+      </w:r>
+      <w:r>
+        <w:t xml:space="preserve"> is the same physical tile as </w:t>
+      </w:r>
+      <w:r>
+        <w:rPr>
+          <w:b/>
+          <w:bCs/>
+        </w:rPr>
+        <w:t>t2</w:t>
+      </w:r>
+      <w:r>
+        <w:t xml:space="preserve"> (i.e., they are just different orientations).</w:t>
+      </w:r>
+    </w:p>
+    <w:p>
+      <w:pPr>
+        <w:pStyle w:val="ListParagraph"/>
+        <w:numPr>
+          <w:ilvl w:val="0"/>
+          <w:numId w:val="2"/>
+        </w:numPr>
+        <w:jc w:val="both"/>
+      </w:pPr>
+      <w:r>
+        <w:rPr>
+          <w:b/>
+          <w:bCs/>
+        </w:rPr>
+        <w:t>(* = *’)</w:t>
+      </w:r>
+      <w:r>
+        <w:t>:</w:t>
+      </w:r>
+      <w:r>
+        <w:t xml:space="preserve"> Just a notion of equality for comparing two objects. Similarly defined for </w:t>
+      </w:r>
+      <m:oMath>
+        <m:r>
+          <w:rPr>
+            <w:rFonts w:ascii="Cambria Math" w:hAnsi="Cambria Math"/>
+          </w:rPr>
+          <m:t>≠</m:t>
+        </m:r>
+      </m:oMath>
+    </w:p>
+    <w:p>
+      <w:pPr>
+        <w:jc w:val="both"/>
+      </w:pPr>
+      <w:r>
+        <w:t>We will also need predicates that let us talk about the type of an object:</w:t>
+      </w:r>
+    </w:p>
+    <w:p>
+      <w:pPr>
+        <w:pStyle w:val="ListParagraph"/>
+        <w:numPr>
+          <w:ilvl w:val="0"/>
+          <w:numId w:val="2"/>
+        </w:numPr>
+        <w:jc w:val="both"/>
+      </w:pPr>
+      <w:r>
+        <w:rPr>
+          <w:b/>
+          <w:bCs/>
+        </w:rPr>
+        <w:t>Tile(x)</w:t>
+      </w:r>
+      <w:r>
+        <w:t xml:space="preserve">: </w:t>
+      </w:r>
+      <w:r>
+        <w:rPr>
+          <w:b/>
+          <w:bCs/>
+        </w:rPr>
+        <w:t>x</w:t>
+      </w:r>
+      <w:r>
+        <w:t xml:space="preserve"> is a tile</w:t>
+      </w:r>
+    </w:p>
+    <w:p>
+      <w:pPr>
+        <w:pStyle w:val="ListParagraph"/>
+        <w:numPr>
+          <w:ilvl w:val="0"/>
+          <w:numId w:val="2"/>
+        </w:numPr>
+        <w:jc w:val="both"/>
+      </w:pPr>
+      <w:r>
+        <w:rPr>
+          <w:b/>
+          <w:bCs/>
+        </w:rPr>
+        <w:t>Loc(x)</w:t>
+      </w:r>
+      <w:r>
+        <w:t xml:space="preserve">: </w:t>
+      </w:r>
+      <w:r>
+        <w:rPr>
+          <w:b/>
+          <w:bCs/>
+        </w:rPr>
+        <w:t>x</w:t>
+      </w:r>
+      <w:r>
+        <w:t xml:space="preserve"> is a location</w:t>
+      </w:r>
+    </w:p>
+    <w:p>
+      <w:pPr>
+        <w:pStyle w:val="ListParagraph"/>
+        <w:numPr>
+          <w:ilvl w:val="0"/>
+          <w:numId w:val="2"/>
+        </w:numPr>
+        <w:jc w:val="both"/>
+      </w:pPr>
+      <w:r>
+        <w:rPr>
+          <w:b/>
+          <w:bCs/>
+        </w:rPr>
+        <w:t>Edge(x)</w:t>
+      </w:r>
+      <w:r>
+        <w:t xml:space="preserve">: </w:t>
+      </w:r>
+      <w:r>
+        <w:rPr>
+          <w:b/>
+          <w:bCs/>
+        </w:rPr>
+        <w:t>x</w:t>
+      </w:r>
+      <w:r>
+        <w:t xml:space="preserve"> is an edge</w:t>
+      </w:r>
+    </w:p>
+    <w:p>
+      <w:pPr>
+        <w:pStyle w:val="ListParagraph"/>
+        <w:numPr>
+          <w:ilvl w:val="0"/>
+          <w:numId w:val="2"/>
+        </w:numPr>
+        <w:jc w:val="both"/>
+      </w:pPr>
+      <w:r>
+        <w:rPr>
+          <w:b/>
+          <w:bCs/>
+        </w:rPr>
+        <w:t>Num(x)</w:t>
+      </w:r>
+      <w:r>
+        <w:t xml:space="preserve">: </w:t>
+      </w:r>
+      <w:r>
+        <w:rPr>
+          <w:b/>
+          <w:bCs/>
+        </w:rPr>
+        <w:t>x</w:t>
+      </w:r>
+      <w:r>
+        <w:t xml:space="preserve"> is a number</w:t>
+      </w:r>
+    </w:p>
+    <w:p>
+      <w:pPr>
+        <w:jc w:val="both"/>
+      </w:pPr>
+    </w:p>
+    <w:p>
+      <w:pPr>
+        <w:jc w:val="both"/>
+      </w:pPr>
+      <w:r>
+        <w:t>In what remains, we go through s</w:t>
+      </w:r>
+      <w:r>
+        <w:t>ome of the constraint</w:t>
+      </w:r>
+      <w:r>
+        <w:t>s</w:t>
+      </w:r>
+      <w:r>
+        <w:t xml:space="preserve"> </w:t>
+      </w:r>
+      <w:r>
+        <w:t xml:space="preserve">that </w:t>
+      </w:r>
+      <w:r>
+        <w:t>can now be represented in first-order logic</w:t>
+      </w:r>
+      <w:r>
+        <w:t>.</w:t>
+      </w:r>
+    </w:p>
+    <w:p>
+      <w:pPr>
+        <w:pStyle w:val="Heading2"/>
+      </w:pPr>
+      <w:r>
+        <w:lastRenderedPageBreak/>
+        <w:t>Tile is Placed Once</w:t>
+      </w:r>
+    </w:p>
+    <w:p>
+      <w:pPr>
+        <w:jc w:val="both"/>
+      </w:pPr>
+      <w:r>
+        <w:t>A tile is placed in exactly one configuration on the board</w:t>
+      </w:r>
+      <w:r>
+        <w:t xml:space="preserve"> -- best to break this down into multiple formulae: (1) every tile is used in </w:t>
+      </w:r>
+      <w:r>
+        <w:t xml:space="preserve">at least one configuration; (2) every tile is used in at most </w:t>
+      </w:r>
+      <w:r>
+        <w:t>one configuration; and (2) if a tile is used, it’s placed on the board somewhere.</w:t>
+      </w:r>
+    </w:p>
+    <w:p>
+      <w:pPr>
+        <w:pStyle w:val="ListParagraph"/>
+        <w:numPr>
+          <w:ilvl w:val="0"/>
+          <w:numId w:val="2"/>
+        </w:numPr>
+        <w:jc w:val="both"/>
+      </w:pPr>
+      <w:r>
+        <w:t xml:space="preserve">{1} </w:t>
+      </w:r>
+      <m:oMath>
+        <m:r>
+          <w:rPr>
+            <w:rFonts w:ascii="Cambria Math" w:hAnsi="Cambria Math"/>
+          </w:rPr>
+          <m:t>∀x.</m:t>
+        </m:r>
+        <m:d>
+          <m:dPr>
+            <m:ctrlPr>
+              <w:rPr>
+                <w:rFonts w:ascii="Cambria Math" w:hAnsi="Cambria Math"/>
+                <w:i/>
+              </w:rPr>
+            </m:ctrlPr>
+          </m:dPr>
+          <m:e>
+            <m:r>
+              <w:rPr>
+                <w:rFonts w:ascii="Cambria Math" w:hAnsi="Cambria Math"/>
+              </w:rPr>
+              <m:t>Tile</m:t>
+            </m:r>
+            <m:d>
+              <m:dPr>
+                <m:ctrlPr>
+                  <w:rPr>
+                    <w:rFonts w:ascii="Cambria Math" w:hAnsi="Cambria Math"/>
+                    <w:i/>
+                  </w:rPr>
+                </m:ctrlPr>
+              </m:dPr>
+              <m:e>
+                <m:r>
+                  <w:rPr>
+                    <w:rFonts w:ascii="Cambria Math" w:hAnsi="Cambria Math"/>
+                  </w:rPr>
+                  <m:t>x</m:t>
+                </m:r>
+              </m:e>
+            </m:d>
+            <m:r>
+              <w:rPr>
+                <w:rFonts w:ascii="Cambria Math" w:hAnsi="Cambria Math"/>
+              </w:rPr>
+              <m:t>→</m:t>
+            </m:r>
+            <m:d>
+              <m:dPr>
+                <m:ctrlPr>
+                  <w:rPr>
+                    <w:rFonts w:ascii="Cambria Math" w:hAnsi="Cambria Math"/>
+                    <w:i/>
+                  </w:rPr>
+                </m:ctrlPr>
+              </m:dPr>
+              <m:e>
+                <m:r>
+                  <w:rPr>
+                    <w:rFonts w:ascii="Cambria Math" w:hAnsi="Cambria Math"/>
+                  </w:rPr>
+                  <m:t>Used</m:t>
+                </m:r>
+                <m:d>
+                  <m:dPr>
+                    <m:ctrlPr>
+                      <w:rPr>
+                        <w:rFonts w:ascii="Cambria Math" w:hAnsi="Cambria Math"/>
+                        <w:i/>
+                      </w:rPr>
+                    </m:ctrlPr>
+                  </m:dPr>
+                  <m:e>
+                    <m:r>
+                      <w:rPr>
+                        <w:rFonts w:ascii="Cambria Math" w:hAnsi="Cambria Math"/>
+                      </w:rPr>
+                      <m:t>x</m:t>
+                    </m:r>
+                  </m:e>
+                </m:d>
+                <m:r>
+                  <w:rPr>
+                    <w:rFonts w:ascii="Cambria Math" w:hAnsi="Cambria Math"/>
+                  </w:rPr>
+                  <m:t xml:space="preserve">∨∃y. </m:t>
+                </m:r>
+                <m:d>
+                  <m:dPr>
+                    <m:ctrlPr>
+                      <w:rPr>
+                        <w:rFonts w:ascii="Cambria Math" w:hAnsi="Cambria Math"/>
+                        <w:i/>
+                      </w:rPr>
+                    </m:ctrlPr>
+                  </m:dPr>
+                  <m:e>
+                    <m:r>
+                      <w:rPr>
+                        <w:rFonts w:ascii="Cambria Math" w:hAnsi="Cambria Math"/>
+                      </w:rPr>
+                      <m:t>Orientation</m:t>
+                    </m:r>
+                    <m:d>
+                      <m:dPr>
+                        <m:ctrlPr>
+                          <w:rPr>
+                            <w:rFonts w:ascii="Cambria Math" w:hAnsi="Cambria Math"/>
+                            <w:i/>
+                          </w:rPr>
+                        </m:ctrlPr>
+                      </m:dPr>
+                      <m:e>
+                        <m:r>
+                          <w:rPr>
+                            <w:rFonts w:ascii="Cambria Math" w:hAnsi="Cambria Math"/>
+                          </w:rPr>
+                          <m:t>x,y</m:t>
+                        </m:r>
+                      </m:e>
+                    </m:d>
+                    <m:r>
+                      <w:rPr>
+                        <w:rFonts w:ascii="Cambria Math" w:hAnsi="Cambria Math"/>
+                      </w:rPr>
+                      <m:t>∧Used</m:t>
+                    </m:r>
+                    <m:d>
+                      <m:dPr>
+                        <m:ctrlPr>
+                          <w:rPr>
+                            <w:rFonts w:ascii="Cambria Math" w:hAnsi="Cambria Math"/>
+                            <w:i/>
+                          </w:rPr>
+                        </m:ctrlPr>
+                      </m:dPr>
+                      <m:e>
+                        <m:r>
+                          <w:rPr>
+                            <w:rFonts w:ascii="Cambria Math" w:hAnsi="Cambria Math"/>
+                          </w:rPr>
+                          <m:t>y</m:t>
+                        </m:r>
+                      </m:e>
+                    </m:d>
+                  </m:e>
+                </m:d>
+              </m:e>
+            </m:d>
+          </m:e>
+        </m:d>
+      </m:oMath>
+    </w:p>
+    <w:p>
+      <w:pPr>
+        <w:pStyle w:val="ListParagraph"/>
+        <w:numPr>
+          <w:ilvl w:val="0"/>
+          <w:numId w:val="2"/>
+        </w:numPr>
+        <w:jc w:val="both"/>
+        <w:rPr>
+          <w:sz w:val="24"/>
+          <w:szCs w:val="24"/>
+        </w:rPr>
+      </w:pPr>
+      <w:r>
+        <w:t xml:space="preserve">{2} </w:t>
+      </w:r>
+      <m:oMath>
+        <m:r>
+          <w:rPr>
+            <w:rFonts w:ascii="Cambria Math" w:hAnsi="Cambria Math"/>
+          </w:rPr>
+          <m:t xml:space="preserve">∀x.∀y. </m:t>
+        </m:r>
+        <m:d>
+          <m:dPr>
+            <m:ctrlPr>
+              <w:rPr>
+                <w:rFonts w:ascii="Cambria Math" w:hAnsi="Cambria Math"/>
+                <w:i/>
+              </w:rPr>
+            </m:ctrlPr>
+          </m:dPr>
+          <m:e>
+            <m:d>
+              <m:dPr>
+                <m:ctrlPr>
+                  <w:rPr>
+                    <w:rFonts w:ascii="Cambria Math" w:hAnsi="Cambria Math"/>
+                    <w:i/>
+                  </w:rPr>
+                </m:ctrlPr>
+              </m:dPr>
+              <m:e>
+                <m:r>
+                  <w:rPr>
+                    <w:rFonts w:ascii="Cambria Math" w:hAnsi="Cambria Math"/>
+                  </w:rPr>
+                  <m:t>Tile</m:t>
+                </m:r>
+                <m:d>
+                  <m:dPr>
+                    <m:ctrlPr>
+                      <w:rPr>
+                        <w:rFonts w:ascii="Cambria Math" w:hAnsi="Cambria Math"/>
+                        <w:i/>
+                      </w:rPr>
+                    </m:ctrlPr>
+                  </m:dPr>
+                  <m:e>
+                    <m:r>
+                      <w:rPr>
+                        <w:rFonts w:ascii="Cambria Math" w:hAnsi="Cambria Math"/>
+                      </w:rPr>
+                      <m:t>x</m:t>
+                    </m:r>
+                  </m:e>
+                </m:d>
+                <m:r>
+                  <w:rPr>
+                    <w:rFonts w:ascii="Cambria Math" w:hAnsi="Cambria Math"/>
+                  </w:rPr>
+                  <m:t>∧Tile</m:t>
+                </m:r>
+                <m:d>
+                  <m:dPr>
+                    <m:ctrlPr>
+                      <w:rPr>
+                        <w:rFonts w:ascii="Cambria Math" w:hAnsi="Cambria Math"/>
+                        <w:i/>
+                      </w:rPr>
+                    </m:ctrlPr>
+                  </m:dPr>
+                  <m:e>
+                    <m:r>
+                      <w:rPr>
+                        <w:rFonts w:ascii="Cambria Math" w:hAnsi="Cambria Math"/>
+                      </w:rPr>
+                      <m:t>y</m:t>
+                    </m:r>
+                  </m:e>
+                </m:d>
+                <m:r>
+                  <w:rPr>
+                    <w:rFonts w:ascii="Cambria Math" w:hAnsi="Cambria Math"/>
+                  </w:rPr>
+                  <m:t>∧</m:t>
+                </m:r>
+                <m:d>
+                  <m:dPr>
+                    <m:ctrlPr>
+                      <w:rPr>
+                        <w:rFonts w:ascii="Cambria Math" w:hAnsi="Cambria Math"/>
+                        <w:i/>
+                      </w:rPr>
+                    </m:ctrlPr>
+                  </m:dPr>
+                  <m:e>
+                    <m:r>
+                      <w:rPr>
+                        <w:rFonts w:ascii="Cambria Math" w:hAnsi="Cambria Math"/>
+                      </w:rPr>
+                      <m:t>x≠y</m:t>
+                    </m:r>
+                  </m:e>
+                </m:d>
+                <m:r>
+                  <w:rPr>
+                    <w:rFonts w:ascii="Cambria Math" w:hAnsi="Cambria Math"/>
+                  </w:rPr>
+                  <m:t>∧Orientations</m:t>
+                </m:r>
+                <m:d>
+                  <m:dPr>
+                    <m:ctrlPr>
+                      <w:rPr>
+                        <w:rFonts w:ascii="Cambria Math" w:hAnsi="Cambria Math"/>
+                        <w:i/>
+                      </w:rPr>
+                    </m:ctrlPr>
+                  </m:dPr>
+                  <m:e>
+                    <m:r>
+                      <w:rPr>
+                        <w:rFonts w:ascii="Cambria Math" w:hAnsi="Cambria Math"/>
+                      </w:rPr>
+                      <m:t>x,y</m:t>
+                    </m:r>
+                  </m:e>
+                </m:d>
+              </m:e>
+            </m:d>
+            <m:r>
+              <w:rPr>
+                <w:rFonts w:ascii="Cambria Math" w:hAnsi="Cambria Math"/>
+              </w:rPr>
+              <m:t>→¬</m:t>
+            </m:r>
+            <m:d>
+              <m:dPr>
+                <m:ctrlPr>
+                  <w:rPr>
+                    <w:rFonts w:ascii="Cambria Math" w:hAnsi="Cambria Math"/>
+                    <w:i/>
+                  </w:rPr>
+                </m:ctrlPr>
+              </m:dPr>
+              <m:e>
+                <m:r>
+                  <w:rPr>
+                    <w:rFonts w:ascii="Cambria Math" w:hAnsi="Cambria Math"/>
+                  </w:rPr>
+                  <m:t>Used</m:t>
+                </m:r>
+                <m:d>
+                  <m:dPr>
+                    <m:ctrlPr>
+                      <w:rPr>
+                        <w:rFonts w:ascii="Cambria Math" w:hAnsi="Cambria Math"/>
+                        <w:i/>
+                      </w:rPr>
+                    </m:ctrlPr>
+                  </m:dPr>
+                  <m:e>
+                    <m:r>
+                      <w:rPr>
+                        <w:rFonts w:ascii="Cambria Math" w:hAnsi="Cambria Math"/>
+                      </w:rPr>
+                      <m:t>x</m:t>
+                    </m:r>
+                  </m:e>
+                </m:d>
+                <m:r>
+                  <w:rPr>
+                    <w:rFonts w:ascii="Cambria Math" w:hAnsi="Cambria Math"/>
+                  </w:rPr>
+                  <m:t>∧Used</m:t>
+                </m:r>
+                <m:d>
+                  <m:dPr>
+                    <m:ctrlPr>
+                      <w:rPr>
+                        <w:rFonts w:ascii="Cambria Math" w:hAnsi="Cambria Math"/>
+                        <w:i/>
+                      </w:rPr>
+                    </m:ctrlPr>
+                  </m:dPr>
+                  <m:e>
+                    <m:r>
+                      <w:rPr>
+                        <w:rFonts w:ascii="Cambria Math" w:hAnsi="Cambria Math"/>
+                      </w:rPr>
+                      <m:t>y</m:t>
+                    </m:r>
+                  </m:e>
+                </m:d>
+              </m:e>
+            </m:d>
+          </m:e>
+        </m:d>
+      </m:oMath>
+    </w:p>
+    <w:p>
+      <w:pPr>
+        <w:pStyle w:val="ListParagraph"/>
+        <w:numPr>
+          <w:ilvl w:val="0"/>
+          <w:numId w:val="2"/>
+        </w:numPr>
+        <w:jc w:val="both"/>
+      </w:pPr>
+      <w:r>
+        <w:t>{3}</w:t>
+      </w:r>
+      <w:r>
+        <w:t xml:space="preserve"> </w:t>
+      </w:r>
+      <m:oMath>
+        <m:r>
+          <w:rPr>
+            <w:rFonts w:ascii="Cambria Math" w:hAnsi="Cambria Math"/>
+          </w:rPr>
+          <m:t>∀x.(</m:t>
+        </m:r>
+        <m:r>
+          <w:rPr>
+            <w:rFonts w:ascii="Cambria Math" w:hAnsi="Cambria Math"/>
+          </w:rPr>
+          <m:t>(</m:t>
+        </m:r>
+        <m:r>
+          <w:rPr>
+            <w:rFonts w:ascii="Cambria Math" w:hAnsi="Cambria Math"/>
+          </w:rPr>
+          <m:t>Tile</m:t>
+        </m:r>
+        <m:d>
+          <m:dPr>
+            <m:ctrlPr>
+              <w:rPr>
+                <w:rFonts w:ascii="Cambria Math" w:hAnsi="Cambria Math"/>
+                <w:i/>
+              </w:rPr>
+            </m:ctrlPr>
+          </m:dPr>
+          <m:e>
+            <m:r>
+              <w:rPr>
+                <w:rFonts w:ascii="Cambria Math" w:hAnsi="Cambria Math"/>
+              </w:rPr>
+              <m:t>x</m:t>
+            </m:r>
+          </m:e>
+        </m:d>
+        <m:r>
+          <w:rPr>
+            <w:rFonts w:ascii="Cambria Math" w:hAnsi="Cambria Math"/>
+          </w:rPr>
+          <m:t>∧Used</m:t>
+        </m:r>
+        <m:d>
+          <m:dPr>
+            <m:ctrlPr>
+              <w:rPr>
+                <w:rFonts w:ascii="Cambria Math" w:hAnsi="Cambria Math"/>
+                <w:i/>
+              </w:rPr>
+            </m:ctrlPr>
+          </m:dPr>
+          <m:e>
+            <m:r>
+              <w:rPr>
+                <w:rFonts w:ascii="Cambria Math" w:hAnsi="Cambria Math"/>
+              </w:rPr>
+              <m:t>x</m:t>
+            </m:r>
+          </m:e>
+        </m:d>
+        <m:r>
+          <w:rPr>
+            <w:rFonts w:ascii="Cambria Math" w:hAnsi="Cambria Math"/>
+          </w:rPr>
+          <m:t>)</m:t>
+        </m:r>
+        <m:r>
+          <w:rPr>
+            <w:rFonts w:ascii="Cambria Math" w:hAnsi="Cambria Math"/>
+          </w:rPr>
+          <m:t>→</m:t>
+        </m:r>
+        <m:d>
+          <m:dPr>
+            <m:ctrlPr>
+              <w:rPr>
+                <w:rFonts w:ascii="Cambria Math" w:hAnsi="Cambria Math"/>
+                <w:i/>
+              </w:rPr>
+            </m:ctrlPr>
+          </m:dPr>
+          <m:e>
+            <m:r>
+              <w:rPr>
+                <w:rFonts w:ascii="Cambria Math" w:hAnsi="Cambria Math"/>
+              </w:rPr>
+              <m:t>∃y.(Loc</m:t>
+            </m:r>
+            <m:d>
+              <m:dPr>
+                <m:ctrlPr>
+                  <w:rPr>
+                    <w:rFonts w:ascii="Cambria Math" w:hAnsi="Cambria Math"/>
+                    <w:i/>
+                  </w:rPr>
+                </m:ctrlPr>
+              </m:dPr>
+              <m:e>
+                <m:r>
+                  <w:rPr>
+                    <w:rFonts w:ascii="Cambria Math" w:hAnsi="Cambria Math"/>
+                  </w:rPr>
+                  <m:t>y</m:t>
+                </m:r>
+              </m:e>
+            </m:d>
+            <m:r>
+              <w:rPr>
+                <w:rFonts w:ascii="Cambria Math" w:hAnsi="Cambria Math"/>
+              </w:rPr>
+              <m:t>∧Placed(x,y)</m:t>
+            </m:r>
+          </m:e>
+        </m:d>
+        <m:r>
+          <w:rPr>
+            <w:rFonts w:ascii="Cambria Math" w:hAnsi="Cambria Math"/>
+          </w:rPr>
+          <m:t>)</m:t>
+        </m:r>
+      </m:oMath>
+    </w:p>
+    <w:p>
+      <w:pPr>
+        <w:jc w:val="both"/>
+      </w:pPr>
+      <w:r>
+        <w:rPr>
+          <w:rFonts w:eastAsiaTheme="minorEastAsia"/>
+        </w:rPr>
+        <w:t>The final</w:t>
+      </w:r>
+      <w:r>
+        <w:rPr>
+          <w:rFonts w:eastAsiaTheme="minorEastAsia"/>
+        </w:rPr>
+        <w:t xml:space="preserve"> constraint would just be </w:t>
+      </w:r>
+      <m:oMath>
+        <m:d>
+          <m:dPr>
+            <m:begChr m:val="{"/>
+            <m:endChr m:val="}"/>
+            <m:ctrlPr>
+              <w:rPr>
+                <w:rFonts w:ascii="Cambria Math" w:eastAsiaTheme="minorEastAsia" w:hAnsi="Cambria Math"/>
+                <w:i/>
+              </w:rPr>
+            </m:ctrlPr>
+          </m:dPr>
+          <m:e>
+            <m:r>
+              <w:rPr>
+                <w:rFonts w:ascii="Cambria Math" w:eastAsiaTheme="minorEastAsia" w:hAnsi="Cambria Math"/>
+              </w:rPr>
+              <m:t>1</m:t>
+            </m:r>
+          </m:e>
+        </m:d>
+        <m:r>
+          <w:rPr>
+            <w:rFonts w:ascii="Cambria Math" w:eastAsiaTheme="minorEastAsia" w:hAnsi="Cambria Math"/>
+          </w:rPr>
+          <m:t>∧</m:t>
+        </m:r>
+        <m:d>
+          <m:dPr>
+            <m:begChr m:val="{"/>
+            <m:endChr m:val="}"/>
+            <m:ctrlPr>
+              <w:rPr>
+                <w:rFonts w:ascii="Cambria Math" w:eastAsiaTheme="minorEastAsia" w:hAnsi="Cambria Math"/>
+                <w:i/>
+              </w:rPr>
+            </m:ctrlPr>
+          </m:dPr>
+          <m:e>
+            <m:r>
+              <w:rPr>
+                <w:rFonts w:ascii="Cambria Math" w:eastAsiaTheme="minorEastAsia" w:hAnsi="Cambria Math"/>
+              </w:rPr>
+              <m:t>2</m:t>
+            </m:r>
+          </m:e>
+        </m:d>
+        <m:r>
+          <w:rPr>
+            <w:rFonts w:ascii="Cambria Math" w:eastAsiaTheme="minorEastAsia" w:hAnsi="Cambria Math"/>
+          </w:rPr>
+          <m:t>∧{3}</m:t>
+        </m:r>
+      </m:oMath>
+    </w:p>
+    <w:p>
+      <w:pPr>
+        <w:jc w:val="both"/>
+      </w:pPr>
+      <w:r>
+        <w:t>In contrast, this is what the Bauhaus implementation looked like to capture this constraint:</w:t>
+      </w:r>
+    </w:p>
+    <w:p>
+      <w:pPr>
+        <w:jc w:val="both"/>
+      </w:pPr>
+      <w:r>
+        <w:drawing>
+          <wp:inline distT="0" distB="0" distL="0" distR="0" wp14:anchorId="7820A992" wp14:editId="20EF2925">
+            <wp:extent cx="4583875" cy="1929537"/>
+            <wp:effectExtent l="0" t="0" r="7620" b="0"/>
+            <wp:docPr id="115091152" name="Picture 1" descr="A screen shot of a computer code&#10;&#10;Description automatically generated"/>
+            <wp:cNvGraphicFramePr>
+              <a:graphicFrameLocks xmlns:a="http://schemas.openxmlformats.org/drawingml/2006/main" noChangeAspect="1"/>
+            </wp:cNvGraphicFramePr>
+            <a:graphic xmlns:a="http://schemas.openxmlformats.org/drawingml/2006/main">
+              <a:graphicData uri="http://schemas.openxmlformats.org/drawingml/2006/picture">
+                <pic:pic xmlns:pic="http://schemas.openxmlformats.org/drawingml/2006/picture">
+                  <pic:nvPicPr>
+                    <pic:cNvPr id="115091152" name="Picture 1" descr="A screen shot of a computer code&#10;&#10;Description automatically generated"/>
+                    <pic:cNvPicPr/>
+                  </pic:nvPicPr>
+                  <pic:blipFill>
+                    <a:blip r:embed="rId16"/>
+                    <a:stretch>
+                      <a:fillRect/>
+                    </a:stretch>
+                  </pic:blipFill>
+                  <pic:spPr>
+                    <a:xfrm>
+                      <a:off x="0" y="0"/>
+                      <a:ext cx="4589485" cy="1931898"/>
+                    </a:xfrm>
+                    <a:prstGeom prst="rect">
+                      <a:avLst/>
+                    </a:prstGeom>
+                  </pic:spPr>
+                </pic:pic>
+              </a:graphicData>
+            </a:graphic>
+          </wp:inline>
+        </w:drawing>
+      </w:r>
+    </w:p>
+    <w:p>
+      <w:pPr>
+        <w:jc w:val="both"/>
+      </w:pPr>
+    </w:p>
+    <w:p>
+      <w:pPr>
+        <w:pStyle w:val="Heading2"/>
+      </w:pPr>
+      <w:r>
+        <w:t>Locations have at most one tile</w:t>
+      </w:r>
+    </w:p>
+    <w:p>
+      <w:r>
+        <w:t>TODO</w:t>
+      </w:r>
+    </w:p>
+    <w:p>
+      <w:pPr>
+        <w:pStyle w:val="Heading2"/>
+      </w:pPr>
+      <w:r>
+        <w:t>Connections are symmetric</w:t>
+      </w:r>
+    </w:p>
+    <w:p>
+      <w:r>
+        <w:t>TODO</w:t>
+      </w:r>
+    </w:p>
+    <w:p>
+      <w:pPr>
+        <w:pStyle w:val="Heading2"/>
+      </w:pPr>
+      <w:r>
+        <w:t>No self-loops</w:t>
+      </w:r>
+    </w:p>
+    <w:p>
+      <w:r>
+        <w:t>For both the tile connections and location connections, we don’t want any self-loops. An example in the tile case:</w:t>
+      </w:r>
+    </w:p>
+    <w:p>
+      <m:oMathPara>
+        <m:oMath>
+          <m:r>
+            <w:rPr>
+              <w:rFonts w:ascii="Cambria Math" w:hAnsi="Cambria Math"/>
+            </w:rPr>
+            <m:t xml:space="preserve">∀x.∀y. </m:t>
+          </m:r>
+          <m:d>
+            <m:dPr>
+              <m:ctrlPr>
+                <w:rPr>
+                  <w:rFonts w:ascii="Cambria Math" w:hAnsi="Cambria Math"/>
+                  <w:i/>
+                </w:rPr>
+              </m:ctrlPr>
+            </m:dPr>
+            <m:e>
+              <m:d>
+                <m:dPr>
+                  <m:ctrlPr>
+                    <w:rPr>
+                      <w:rFonts w:ascii="Cambria Math" w:hAnsi="Cambria Math"/>
+                      <w:i/>
+                    </w:rPr>
+                  </m:ctrlPr>
+                </m:dPr>
+                <m:e>
+                  <m:r>
+                    <w:rPr>
+                      <w:rFonts w:ascii="Cambria Math" w:hAnsi="Cambria Math"/>
+                    </w:rPr>
+                    <m:t>Tile</m:t>
+                  </m:r>
+                  <m:d>
+                    <m:dPr>
+                      <m:ctrlPr>
+                        <w:rPr>
+                          <w:rFonts w:ascii="Cambria Math" w:hAnsi="Cambria Math"/>
+                          <w:i/>
+                        </w:rPr>
+                      </m:ctrlPr>
+                    </m:dPr>
+                    <m:e>
+                      <m:r>
+                        <w:rPr>
+                          <w:rFonts w:ascii="Cambria Math" w:hAnsi="Cambria Math"/>
+                        </w:rPr>
+                        <m:t>x</m:t>
+                      </m:r>
+                    </m:e>
+                  </m:d>
+                  <m:r>
+                    <w:rPr>
+                      <w:rFonts w:ascii="Cambria Math" w:hAnsi="Cambria Math"/>
+                    </w:rPr>
+                    <m:t xml:space="preserve">∧ </m:t>
+                  </m:r>
+                  <m:r>
+                    <w:rPr>
+                      <w:rFonts w:ascii="Cambria Math" w:hAnsi="Cambria Math"/>
+                    </w:rPr>
+                    <m:t>Edge</m:t>
+                  </m:r>
+                  <m:d>
+                    <m:dPr>
+                      <m:ctrlPr>
+                        <w:rPr>
+                          <w:rFonts w:ascii="Cambria Math" w:hAnsi="Cambria Math"/>
+                          <w:i/>
+                        </w:rPr>
+                      </m:ctrlPr>
+                    </m:dPr>
+                    <m:e>
+                      <m:r>
+                        <w:rPr>
+                          <w:rFonts w:ascii="Cambria Math" w:hAnsi="Cambria Math"/>
+                        </w:rPr>
+                        <m:t>y</m:t>
+                      </m:r>
+                    </m:e>
+                  </m:d>
+                </m:e>
+              </m:d>
+              <m:r>
+                <w:rPr>
+                  <w:rFonts w:ascii="Cambria Math" w:hAnsi="Cambria Math"/>
+                </w:rPr>
+                <m:t>→</m:t>
+              </m:r>
+              <m:r>
+                <w:rPr>
+                  <w:rFonts w:ascii="Cambria Math" w:hAnsi="Cambria Math"/>
+                </w:rPr>
+                <m:t>¬TileConnection(x,y,y)</m:t>
+              </m:r>
+              <m:r>
+                <w:rPr>
+                  <w:rFonts w:ascii="Cambria Math" w:hAnsi="Cambria Math"/>
+                </w:rPr>
+                <m:t xml:space="preserve"> </m:t>
+              </m:r>
+            </m:e>
+          </m:d>
+        </m:oMath>
+      </m:oMathPara>
+    </w:p>
+    <w:p>
+      <w:pPr>
+        <w:pStyle w:val="Heading2"/>
+      </w:pPr>
+      <w:r>
+        <w:t>Only starting in 0 hops</w:t>
+      </w:r>
+    </w:p>
+    <w:p>
+      <w:r>
+        <w:t>TODO</w:t>
+      </w:r>
+    </w:p>
+    <w:p>
+      <w:pPr>
+        <w:pStyle w:val="Heading2"/>
+      </w:pPr>
+      <w:r>
+        <w:t>If reachable in k, then all outgoing neighbours in k+1</w:t>
+      </w:r>
+    </w:p>
+    <w:p>
+      <w:r>
+        <w:t>TODO</w:t>
+      </w:r>
+    </w:p>
+    <w:p>
+      <w:pPr>
+        <w:pStyle w:val="Heading2"/>
+      </w:pPr>
+      <w:r>
+        <w:t xml:space="preserve">If reachable in k, then </w:t>
+      </w:r>
+      <w:r>
+        <w:t xml:space="preserve">there </w:t>
+      </w:r>
+      <w:r>
+        <w:t>exists incoming neighbour at k-1</w:t>
+      </w:r>
+    </w:p>
+    <w:p>
+      <w:r>
+        <w:t>TODO</w:t>
+      </w:r>
+    </w:p>
+    <w:p>
+      <w:pPr>
+        <w:jc w:val="both"/>
+      </w:pPr>
+    </w:p>
+    <w:p>
+      <w:pPr>
+        <w:jc w:val="both"/>
+      </w:pPr>
+    </w:p>
+    <w:p>
+      <w:pPr>
+        <w:jc w:val="both"/>
+      </w:pPr>
+    </w:p>
     <w:p>
       <w:pPr>
         <w:pStyle w:val="Heading1"/>
       </w:pPr>
       <w:r>
         <w:t>Useful Notation</w:t>
-      </w:r>
-    </w:p>
-    <w:p>
-      <w:pPr>
-        <w:rPr>
-          <w:i/>
-          <w:iCs/>
-        </w:rPr>
-      </w:pPr>
-      <w:r>
-        <w:rPr>
-          <w:i/>
-          <w:iCs/>
-        </w:rPr>
-        <w:t>Feel free to copy/paste the symbols here and remove this section before submitting.</w:t>
       </w:r>
     </w:p>
     <w:p>
@@ -1590,7 +3249,7 @@
       </m:oMath>
     </w:p>
     <w:sectPr>
-      <w:headerReference w:type="default" r:id="rId15"/>
+      <w:headerReference w:type="default" r:id="rId17"/>
       <w:pgSz w:w="12240" w:h="15840"/>
       <w:pgMar w:top="1440" w:right="1440" w:bottom="1440" w:left="1440" w:header="708" w:footer="708" w:gutter="0"/>
       <w:cols w:space="708"/>
@@ -1980,7 +3639,7 @@
         <w:rFonts w:ascii="Symbol" w:hAnsi="Symbol" w:hint="default"/>
       </w:rPr>
     </w:lvl>
-    <w:lvl w:ilvl="1" w:tplc="10090003" w:tentative="1">
+    <w:lvl w:ilvl="1" w:tplc="10090003">
       <w:start w:val="1"/>
       <w:numFmt w:val="bullet"/>
       <w:lvlText w:val="o"/>
@@ -1992,7 +3651,7 @@
         <w:rFonts w:ascii="Courier New" w:hAnsi="Courier New" w:cs="Courier New" w:hint="default"/>
       </w:rPr>
     </w:lvl>
-    <w:lvl w:ilvl="2" w:tplc="10090005" w:tentative="1">
+    <w:lvl w:ilvl="2" w:tplc="10090005">
       <w:start w:val="1"/>
       <w:numFmt w:val="bullet"/>
       <w:lvlText w:val=""/>
@@ -3033,7 +4692,7 @@
   <w:style w:type="paragraph" w:default="1" w:styleId="Normal">
     <w:name w:val="Normal"/>
     <w:qFormat/>
-    <w:rsid w:val="001F51C5"/>
+    <w:rsid w:val="00EC43E6"/>
   </w:style>
   <w:style w:type="paragraph" w:styleId="Heading1">
     <w:name w:val="heading 1"/>
@@ -3081,7 +4740,6 @@
   <w:style w:type="character" w:default="1" w:styleId="DefaultParagraphFont">
     <w:name w:val="Default Paragraph Font"/>
     <w:uiPriority w:val="1"/>
-    <w:semiHidden/>
     <w:unhideWhenUsed/>
   </w:style>
   <w:style w:type="table" w:default="1" w:styleId="TableNormal">

</xml_diff>